<commit_message>
Capstone 1 , 3 proposals
</commit_message>
<xml_diff>
--- a/Capstone Project 1/Project Proposal/Capstone Project 1 Proposal.docx
+++ b/Capstone Project 1/Project Proposal/Capstone Project 1 Proposal.docx
@@ -28,138 +28,28 @@
     </w:p>
     <w:p>
       <w:pPr>
-        <w:rPr>
-          <w:rFonts w:asciiTheme="majorBidi" w:hAnsiTheme="majorBidi" w:cstheme="majorBidi"/>
-          <w:b/>
-          <w:bCs/>
-          <w:sz w:val="32"/>
-          <w:szCs w:val="32"/>
-          <w:u w:val="single"/>
-        </w:rPr>
-      </w:pPr>
-      <w:r>
-        <w:rPr>
-          <w:rFonts w:asciiTheme="majorBidi" w:hAnsiTheme="majorBidi" w:cstheme="majorBidi"/>
-          <w:b/>
-          <w:bCs/>
-          <w:sz w:val="32"/>
-          <w:szCs w:val="32"/>
-          <w:u w:val="single"/>
-        </w:rPr>
-        <w:t>Problem Statement</w:t>
-      </w:r>
-      <w:r>
-        <w:rPr>
-          <w:rFonts w:asciiTheme="majorBidi" w:hAnsiTheme="majorBidi" w:cstheme="majorBidi"/>
-          <w:b/>
-          <w:bCs/>
-          <w:sz w:val="32"/>
-          <w:szCs w:val="32"/>
-          <w:u w:val="single"/>
-        </w:rPr>
-        <w:t xml:space="preserve">: </w:t>
-      </w:r>
-    </w:p>
-    <w:p>
-      <w:pPr>
-        <w:ind w:firstLine="720"/>
-        <w:rPr>
-          <w:rFonts w:asciiTheme="majorBidi" w:hAnsiTheme="majorBidi" w:cstheme="majorBidi"/>
-          <w:b/>
-          <w:bCs/>
-          <w:sz w:val="32"/>
-          <w:szCs w:val="32"/>
-          <w:u w:val="single"/>
-        </w:rPr>
-      </w:pPr>
-      <w:r>
-        <w:rPr>
-          <w:rFonts w:asciiTheme="majorBidi" w:hAnsiTheme="majorBidi" w:cstheme="majorBidi"/>
-          <w:sz w:val="32"/>
-          <w:szCs w:val="32"/>
-        </w:rPr>
-        <w:t>Competition in m</w:t>
-      </w:r>
-      <w:r>
-        <w:rPr>
-          <w:rFonts w:asciiTheme="majorBidi" w:hAnsiTheme="majorBidi" w:cstheme="majorBidi"/>
-          <w:sz w:val="32"/>
-          <w:szCs w:val="32"/>
-        </w:rPr>
-        <w:t xml:space="preserve">aximizing return in </w:t>
-      </w:r>
-      <w:r>
-        <w:rPr>
-          <w:rFonts w:asciiTheme="majorBidi" w:hAnsiTheme="majorBidi" w:cstheme="majorBidi"/>
-          <w:sz w:val="32"/>
-          <w:szCs w:val="32"/>
-        </w:rPr>
-        <w:t>stock price</w:t>
-      </w:r>
-      <w:r>
-        <w:rPr>
-          <w:rFonts w:asciiTheme="majorBidi" w:hAnsiTheme="majorBidi" w:cstheme="majorBidi"/>
-          <w:sz w:val="32"/>
-          <w:szCs w:val="32"/>
-        </w:rPr>
-        <w:t xml:space="preserve"> movement is </w:t>
-      </w:r>
-      <w:r>
-        <w:rPr>
-          <w:rFonts w:asciiTheme="majorBidi" w:hAnsiTheme="majorBidi" w:cstheme="majorBidi"/>
-          <w:sz w:val="32"/>
-          <w:szCs w:val="32"/>
-        </w:rPr>
-        <w:t>increasing everyday due to algorithmic trading</w:t>
-      </w:r>
-      <w:r>
-        <w:rPr>
-          <w:rFonts w:asciiTheme="majorBidi" w:hAnsiTheme="majorBidi" w:cstheme="majorBidi"/>
-          <w:sz w:val="32"/>
-          <w:szCs w:val="32"/>
-        </w:rPr>
-        <w:t>.</w:t>
-      </w:r>
-      <w:r>
-        <w:rPr>
-          <w:rFonts w:asciiTheme="majorBidi" w:hAnsiTheme="majorBidi" w:cstheme="majorBidi"/>
-          <w:sz w:val="32"/>
-          <w:szCs w:val="32"/>
-        </w:rPr>
-        <w:t xml:space="preserve"> Machine Learning model introduction to the stock market has the potential to deliver new heights of competition to the market and achieve higher automated data driven returns.</w:t>
-      </w:r>
-    </w:p>
-    <w:p>
-      <w:pPr>
-        <w:rPr>
-          <w:rFonts w:asciiTheme="majorBidi" w:hAnsiTheme="majorBidi" w:cstheme="majorBidi"/>
-          <w:sz w:val="32"/>
-          <w:szCs w:val="32"/>
-        </w:rPr>
-      </w:pPr>
-      <w:r>
-        <w:rPr>
-          <w:rFonts w:asciiTheme="majorBidi" w:hAnsiTheme="majorBidi" w:cstheme="majorBidi"/>
-          <w:b/>
-          <w:bCs/>
-          <w:sz w:val="32"/>
-          <w:szCs w:val="32"/>
-          <w:u w:val="single"/>
-        </w:rPr>
-        <w:t>The Solution:</w:t>
-      </w:r>
-      <w:r>
-        <w:rPr>
-          <w:rFonts w:asciiTheme="majorBidi" w:hAnsiTheme="majorBidi" w:cstheme="majorBidi"/>
-          <w:sz w:val="32"/>
-          <w:szCs w:val="32"/>
-        </w:rPr>
-        <w:t xml:space="preserve"> </w:t>
-      </w:r>
-    </w:p>
-    <w:p>
-      <w:pPr>
-        <w:ind w:firstLine="720"/>
+        <w:jc w:val="center"/>
+        <w:rPr>
+          <w:rFonts w:asciiTheme="majorBidi" w:hAnsiTheme="majorBidi" w:cstheme="majorBidi"/>
+          <w:b/>
+          <w:bCs/>
+          <w:sz w:val="40"/>
+          <w:szCs w:val="40"/>
+        </w:rPr>
+      </w:pPr>
+      <w:r>
+        <w:rPr>
+          <w:rFonts w:asciiTheme="majorBidi" w:hAnsiTheme="majorBidi" w:cstheme="majorBidi"/>
+          <w:b/>
+          <w:bCs/>
+          <w:sz w:val="40"/>
+          <w:szCs w:val="40"/>
+        </w:rPr>
+        <w:t>Proposal 1</w:t>
+      </w:r>
+    </w:p>
+    <w:p>
+      <w:pPr>
         <w:rPr>
           <w:b/>
           <w:bCs/>
@@ -174,10 +64,53 @@
       <w:r>
         <w:rPr>
           <w:rFonts w:asciiTheme="majorBidi" w:hAnsiTheme="majorBidi" w:cstheme="majorBidi"/>
-          <w:sz w:val="32"/>
-          <w:szCs w:val="32"/>
-        </w:rPr>
-        <w:t>Predicting the daily closing stock price for Royal Bank of</w:t>
+          <w:b/>
+          <w:bCs/>
+          <w:sz w:val="32"/>
+          <w:szCs w:val="32"/>
+          <w:u w:val="single"/>
+        </w:rPr>
+        <w:t xml:space="preserve">Title: </w:t>
+      </w:r>
+      <w:r>
+        <w:rPr>
+          <w:rFonts w:asciiTheme="majorBidi" w:hAnsiTheme="majorBidi" w:cstheme="majorBidi"/>
+          <w:sz w:val="32"/>
+          <w:szCs w:val="32"/>
+        </w:rPr>
+        <w:t>F</w:t>
+      </w:r>
+      <w:r>
+        <w:rPr>
+          <w:rFonts w:asciiTheme="majorBidi" w:hAnsiTheme="majorBidi" w:cstheme="majorBidi"/>
+          <w:sz w:val="32"/>
+          <w:szCs w:val="32"/>
+        </w:rPr>
+        <w:t xml:space="preserve">orecasting gold </w:t>
+      </w:r>
+      <w:r>
+        <w:rPr>
+          <w:rFonts w:asciiTheme="majorBidi" w:hAnsiTheme="majorBidi" w:cstheme="majorBidi"/>
+          <w:sz w:val="32"/>
+          <w:szCs w:val="32"/>
+        </w:rPr>
+        <w:t>future</w:t>
+      </w:r>
+      <w:r>
+        <w:rPr>
+          <w:rFonts w:asciiTheme="majorBidi" w:hAnsiTheme="majorBidi" w:cstheme="majorBidi"/>
+          <w:sz w:val="32"/>
+          <w:szCs w:val="32"/>
+        </w:rPr>
+        <w:t xml:space="preserve">’s price </w:t>
+      </w:r>
+      <w:r>
+        <w:rPr>
+          <w:rFonts w:asciiTheme="majorBidi" w:hAnsiTheme="majorBidi" w:cstheme="majorBidi"/>
+          <w:sz w:val="32"/>
+          <w:szCs w:val="32"/>
+        </w:rPr>
+        <w:t>monthly</w:t>
       </w:r>
       <w:r>
         <w:rPr>
@@ -193,57 +126,47 @@
           <w:sz w:val="32"/>
           <w:szCs w:val="32"/>
         </w:rPr>
-        <w:t>Canada</w:t>
-      </w:r>
-      <w:r>
-        <w:rPr>
-          <w:rFonts w:asciiTheme="majorBidi" w:hAnsiTheme="majorBidi" w:cstheme="majorBidi"/>
-          <w:sz w:val="32"/>
-          <w:szCs w:val="32"/>
-        </w:rPr>
-        <w:t xml:space="preserve"> </w:t>
-      </w:r>
-      <w:r>
-        <w:rPr>
-          <w:rFonts w:asciiTheme="majorBidi" w:hAnsiTheme="majorBidi" w:cstheme="majorBidi"/>
-          <w:sz w:val="32"/>
-          <w:szCs w:val="32"/>
-        </w:rPr>
-        <w:t>(RBC)</w:t>
-      </w:r>
-      <w:r>
-        <w:rPr>
-          <w:rFonts w:asciiTheme="majorBidi" w:hAnsiTheme="majorBidi" w:cstheme="majorBidi"/>
-          <w:sz w:val="32"/>
-          <w:szCs w:val="32"/>
-        </w:rPr>
-        <w:t xml:space="preserve"> </w:t>
-      </w:r>
-      <w:r>
-        <w:rPr>
-          <w:rFonts w:asciiTheme="majorBidi" w:hAnsiTheme="majorBidi" w:cstheme="majorBidi"/>
-          <w:sz w:val="32"/>
-          <w:szCs w:val="32"/>
-        </w:rPr>
-        <w:t>(</w:t>
-      </w:r>
-      <w:proofErr w:type="gramStart"/>
-      <w:r>
-        <w:rPr>
-          <w:rFonts w:asciiTheme="majorBidi" w:hAnsiTheme="majorBidi" w:cstheme="majorBidi"/>
-          <w:sz w:val="32"/>
-          <w:szCs w:val="32"/>
-        </w:rPr>
-        <w:t>TSE:RY</w:t>
-      </w:r>
-      <w:proofErr w:type="gramEnd"/>
-      <w:r>
-        <w:rPr>
-          <w:rFonts w:asciiTheme="majorBidi" w:hAnsiTheme="majorBidi" w:cstheme="majorBidi"/>
-          <w:sz w:val="32"/>
-          <w:szCs w:val="32"/>
-        </w:rPr>
-        <w:t>)</w:t>
+        <w:t xml:space="preserve">% </w:t>
+      </w:r>
+      <w:r>
+        <w:rPr>
+          <w:rFonts w:asciiTheme="majorBidi" w:hAnsiTheme="majorBidi" w:cstheme="majorBidi"/>
+          <w:sz w:val="32"/>
+          <w:szCs w:val="32"/>
+        </w:rPr>
+        <w:t xml:space="preserve">change based </w:t>
+      </w:r>
+      <w:r>
+        <w:rPr>
+          <w:rFonts w:asciiTheme="majorBidi" w:hAnsiTheme="majorBidi" w:cstheme="majorBidi"/>
+          <w:sz w:val="32"/>
+          <w:szCs w:val="32"/>
+        </w:rPr>
+        <w:t xml:space="preserve">the </w:t>
+      </w:r>
+      <w:r>
+        <w:rPr>
+          <w:rFonts w:asciiTheme="majorBidi" w:hAnsiTheme="majorBidi" w:cstheme="majorBidi"/>
+          <w:sz w:val="32"/>
+          <w:szCs w:val="32"/>
+        </w:rPr>
+        <w:t xml:space="preserve">monthly </w:t>
+      </w:r>
+      <w:r>
+        <w:rPr>
+          <w:rFonts w:asciiTheme="majorBidi" w:hAnsiTheme="majorBidi" w:cstheme="majorBidi"/>
+          <w:sz w:val="32"/>
+          <w:szCs w:val="32"/>
+        </w:rPr>
+        <w:t>Federal funds rate</w:t>
+      </w:r>
+      <w:r>
+        <w:rPr>
+          <w:rFonts w:asciiTheme="majorBidi" w:hAnsiTheme="majorBidi" w:cstheme="majorBidi"/>
+          <w:sz w:val="32"/>
+          <w:szCs w:val="32"/>
+        </w:rPr>
+        <w:t xml:space="preserve"> % change</w:t>
       </w:r>
       <w:r>
         <w:rPr>
@@ -278,34 +201,56 @@
       </w:r>
     </w:p>
     <w:p>
-      <w:pPr>
-        <w:rPr>
-          <w:rFonts w:asciiTheme="majorBidi" w:hAnsiTheme="majorBidi" w:cstheme="majorBidi"/>
-          <w:sz w:val="28"/>
-          <w:szCs w:val="28"/>
-        </w:rPr>
-      </w:pPr>
-      <w:r>
-        <w:rPr>
-          <w:rFonts w:asciiTheme="majorBidi" w:hAnsiTheme="majorBidi" w:cstheme="majorBidi"/>
-          <w:b/>
-          <w:bCs/>
-          <w:sz w:val="32"/>
-          <w:szCs w:val="32"/>
-          <w:u w:val="single"/>
-        </w:rPr>
+      <w:r>
+        <w:rPr>
+          <w:rFonts w:asciiTheme="majorBidi" w:hAnsiTheme="majorBidi" w:cstheme="majorBidi"/>
+          <w:b/>
+          <w:bCs/>
+          <w:i/>
+          <w:iCs/>
+          <w:sz w:val="24"/>
+          <w:szCs w:val="24"/>
+          <w:u w:val="single"/>
+        </w:rPr>
+        <w:t xml:space="preserve">Gold Prices:  </w:t>
+      </w:r>
+      <w:proofErr w:type="spellStart"/>
+      <w:r>
+        <w:rPr>
+          <w:rFonts w:asciiTheme="majorBidi" w:hAnsiTheme="majorBidi" w:cstheme="majorBidi"/>
+          <w:b/>
+          <w:bCs/>
+          <w:i/>
+          <w:iCs/>
+          <w:sz w:val="24"/>
+          <w:szCs w:val="24"/>
+          <w:u w:val="single"/>
+        </w:rPr>
+        <w:t>Quandl</w:t>
+      </w:r>
+      <w:proofErr w:type="spellEnd"/>
+      <w:r>
+        <w:rPr>
+          <w:rFonts w:asciiTheme="majorBidi" w:hAnsiTheme="majorBidi" w:cstheme="majorBidi"/>
+          <w:b/>
+          <w:bCs/>
+          <w:i/>
+          <w:iCs/>
+          <w:sz w:val="24"/>
+          <w:szCs w:val="24"/>
+          <w:u w:val="single"/>
+        </w:rPr>
+        <w:t>:</w:t>
+      </w:r>
+      <w:r>
         <w:t xml:space="preserve"> </w:t>
       </w:r>
       <w:hyperlink r:id="rId5" w:history="1">
         <w:r>
           <w:rPr>
             <w:rStyle w:val="Hyperlink"/>
-            <w:rFonts w:asciiTheme="majorBidi" w:hAnsiTheme="majorBidi" w:cstheme="majorBidi"/>
-            <w:color w:val="1155CC"/>
-            <w:sz w:val="28"/>
-            <w:szCs w:val="28"/>
           </w:rPr>
-          <w:t>https://ca.finance.yahoo.com/quote/RY.TO/history?p=RY.TO</w:t>
+          <w:t>https://www.quandl.com/data/WGC/GOLD_DAILY_USD-Gold-Prices-Daily-Currency-USD</w:t>
         </w:r>
       </w:hyperlink>
     </w:p>
@@ -313,34 +258,402 @@
       <w:pPr>
         <w:rPr>
           <w:rFonts w:asciiTheme="majorBidi" w:hAnsiTheme="majorBidi" w:cstheme="majorBidi"/>
-          <w:sz w:val="28"/>
-          <w:szCs w:val="28"/>
-        </w:rPr>
-      </w:pPr>
-      <w:r>
-        <w:rPr>
-          <w:rFonts w:asciiTheme="majorBidi" w:hAnsiTheme="majorBidi" w:cstheme="majorBidi"/>
           <w:b/>
           <w:bCs/>
           <w:i/>
           <w:iCs/>
-          <w:sz w:val="28"/>
-          <w:szCs w:val="28"/>
-          <w:u w:val="single"/>
-        </w:rPr>
-        <w:t xml:space="preserve">OR </w:t>
-      </w:r>
+          <w:sz w:val="24"/>
+          <w:szCs w:val="24"/>
+          <w:u w:val="single"/>
+        </w:rPr>
+      </w:pPr>
+      <w:r>
+        <w:rPr>
+          <w:rFonts w:asciiTheme="majorBidi" w:hAnsiTheme="majorBidi" w:cstheme="majorBidi"/>
+          <w:b/>
+          <w:bCs/>
+          <w:i/>
+          <w:iCs/>
+          <w:sz w:val="24"/>
+          <w:szCs w:val="24"/>
+          <w:u w:val="single"/>
+        </w:rPr>
+        <w:t>Federal Funds Rate</w:t>
+      </w:r>
+      <w:r>
+        <w:rPr>
+          <w:rFonts w:asciiTheme="majorBidi" w:hAnsiTheme="majorBidi" w:cstheme="majorBidi"/>
+          <w:b/>
+          <w:bCs/>
+          <w:i/>
+          <w:iCs/>
+          <w:sz w:val="24"/>
+          <w:szCs w:val="24"/>
+          <w:u w:val="single"/>
+        </w:rPr>
+        <w:t xml:space="preserve">: </w:t>
+      </w:r>
+    </w:p>
+    <w:p>
       <w:hyperlink r:id="rId6" w:history="1">
         <w:r>
           <w:rPr>
             <w:rStyle w:val="Hyperlink"/>
-            <w:rFonts w:asciiTheme="majorBidi" w:hAnsiTheme="majorBidi" w:cstheme="majorBidi"/>
-            <w:sz w:val="28"/>
-            <w:szCs w:val="28"/>
           </w:rPr>
-          <w:t>https://www.quandl.com/search?filters=%5B%22North%20America%22%2C%22Equities%22%2C%22Prices%20%26%20Volumes%22%5D&amp;query=ry</w:t>
+          <w:t>https://www.macrotrends.net/2015/fed-funds-rate-historical-chart</w:t>
         </w:r>
       </w:hyperlink>
+    </w:p>
+    <w:p>
+      <w:pPr>
+        <w:rPr>
+          <w:rFonts w:asciiTheme="majorBidi" w:hAnsiTheme="majorBidi" w:cstheme="majorBidi"/>
+          <w:b/>
+          <w:bCs/>
+          <w:sz w:val="32"/>
+          <w:szCs w:val="32"/>
+          <w:u w:val="single"/>
+        </w:rPr>
+      </w:pPr>
+      <w:r>
+        <w:rPr>
+          <w:rFonts w:asciiTheme="majorBidi" w:hAnsiTheme="majorBidi" w:cstheme="majorBidi"/>
+          <w:b/>
+          <w:bCs/>
+          <w:sz w:val="32"/>
+          <w:szCs w:val="32"/>
+          <w:u w:val="single"/>
+        </w:rPr>
+        <w:t xml:space="preserve">Clients: </w:t>
+      </w:r>
+      <w:r>
+        <w:rPr>
+          <w:rFonts w:asciiTheme="majorBidi" w:hAnsiTheme="majorBidi" w:cstheme="majorBidi"/>
+          <w:sz w:val="32"/>
+          <w:szCs w:val="32"/>
+        </w:rPr>
+        <w:t xml:space="preserve">Investment Banks and institutions, Retail Traders &amp; Hedge funds, </w:t>
+      </w:r>
+      <w:r>
+        <w:rPr>
+          <w:rFonts w:asciiTheme="majorBidi" w:hAnsiTheme="majorBidi" w:cstheme="majorBidi"/>
+          <w:sz w:val="32"/>
+          <w:szCs w:val="32"/>
+        </w:rPr>
+        <w:t>Gold Companies.</w:t>
+      </w:r>
+    </w:p>
+    <w:p>
+      <w:pPr>
+        <w:pStyle w:val="ListParagraph"/>
+        <w:rPr>
+          <w:rFonts w:asciiTheme="majorBidi" w:hAnsiTheme="majorBidi" w:cstheme="majorBidi"/>
+          <w:sz w:val="32"/>
+          <w:szCs w:val="32"/>
+        </w:rPr>
+      </w:pPr>
+    </w:p>
+    <w:p>
+      <w:pPr>
+        <w:pStyle w:val="ListParagraph"/>
+        <w:rPr>
+          <w:rFonts w:asciiTheme="majorBidi" w:hAnsiTheme="majorBidi" w:cstheme="majorBidi"/>
+          <w:sz w:val="32"/>
+          <w:szCs w:val="32"/>
+        </w:rPr>
+      </w:pPr>
+    </w:p>
+    <w:p>
+      <w:pPr>
+        <w:pStyle w:val="ListParagraph"/>
+        <w:rPr>
+          <w:rFonts w:asciiTheme="majorBidi" w:hAnsiTheme="majorBidi" w:cstheme="majorBidi"/>
+          <w:sz w:val="32"/>
+          <w:szCs w:val="32"/>
+        </w:rPr>
+      </w:pPr>
+    </w:p>
+    <w:p>
+      <w:pPr>
+        <w:pStyle w:val="ListParagraph"/>
+        <w:rPr>
+          <w:rFonts w:asciiTheme="majorBidi" w:hAnsiTheme="majorBidi" w:cstheme="majorBidi"/>
+          <w:sz w:val="32"/>
+          <w:szCs w:val="32"/>
+        </w:rPr>
+      </w:pPr>
+    </w:p>
+    <w:p>
+      <w:pPr>
+        <w:pStyle w:val="ListParagraph"/>
+        <w:rPr>
+          <w:rFonts w:asciiTheme="majorBidi" w:hAnsiTheme="majorBidi" w:cstheme="majorBidi"/>
+          <w:sz w:val="32"/>
+          <w:szCs w:val="32"/>
+        </w:rPr>
+      </w:pPr>
+    </w:p>
+    <w:p>
+      <w:pPr>
+        <w:pStyle w:val="ListParagraph"/>
+        <w:rPr>
+          <w:rFonts w:asciiTheme="majorBidi" w:hAnsiTheme="majorBidi" w:cstheme="majorBidi"/>
+          <w:sz w:val="32"/>
+          <w:szCs w:val="32"/>
+        </w:rPr>
+      </w:pPr>
+    </w:p>
+    <w:p>
+      <w:pPr>
+        <w:pStyle w:val="ListParagraph"/>
+        <w:rPr>
+          <w:rFonts w:asciiTheme="majorBidi" w:hAnsiTheme="majorBidi" w:cstheme="majorBidi"/>
+          <w:sz w:val="32"/>
+          <w:szCs w:val="32"/>
+        </w:rPr>
+      </w:pPr>
+    </w:p>
+    <w:p>
+      <w:pPr>
+        <w:pStyle w:val="ListParagraph"/>
+        <w:rPr>
+          <w:rFonts w:asciiTheme="majorBidi" w:hAnsiTheme="majorBidi" w:cstheme="majorBidi"/>
+          <w:sz w:val="32"/>
+          <w:szCs w:val="32"/>
+        </w:rPr>
+      </w:pPr>
+    </w:p>
+    <w:p>
+      <w:pPr>
+        <w:pStyle w:val="ListParagraph"/>
+        <w:rPr>
+          <w:rFonts w:asciiTheme="majorBidi" w:hAnsiTheme="majorBidi" w:cstheme="majorBidi"/>
+          <w:sz w:val="32"/>
+          <w:szCs w:val="32"/>
+        </w:rPr>
+      </w:pPr>
+    </w:p>
+    <w:p>
+      <w:pPr>
+        <w:pStyle w:val="ListParagraph"/>
+        <w:rPr>
+          <w:rFonts w:asciiTheme="majorBidi" w:hAnsiTheme="majorBidi" w:cstheme="majorBidi"/>
+          <w:sz w:val="32"/>
+          <w:szCs w:val="32"/>
+        </w:rPr>
+      </w:pPr>
+    </w:p>
+    <w:p>
+      <w:pPr>
+        <w:pStyle w:val="ListParagraph"/>
+        <w:rPr>
+          <w:rFonts w:asciiTheme="majorBidi" w:hAnsiTheme="majorBidi" w:cstheme="majorBidi"/>
+          <w:sz w:val="32"/>
+          <w:szCs w:val="32"/>
+        </w:rPr>
+      </w:pPr>
+    </w:p>
+    <w:p>
+      <w:pPr>
+        <w:pStyle w:val="ListParagraph"/>
+        <w:rPr>
+          <w:rFonts w:asciiTheme="majorBidi" w:hAnsiTheme="majorBidi" w:cstheme="majorBidi"/>
+          <w:sz w:val="32"/>
+          <w:szCs w:val="32"/>
+        </w:rPr>
+      </w:pPr>
+    </w:p>
+    <w:p>
+      <w:pPr>
+        <w:pStyle w:val="ListParagraph"/>
+        <w:rPr>
+          <w:rFonts w:asciiTheme="majorBidi" w:hAnsiTheme="majorBidi" w:cstheme="majorBidi"/>
+          <w:sz w:val="32"/>
+          <w:szCs w:val="32"/>
+        </w:rPr>
+      </w:pPr>
+    </w:p>
+    <w:p>
+      <w:pPr>
+        <w:pStyle w:val="ListParagraph"/>
+        <w:rPr>
+          <w:rFonts w:asciiTheme="majorBidi" w:hAnsiTheme="majorBidi" w:cstheme="majorBidi"/>
+          <w:sz w:val="32"/>
+          <w:szCs w:val="32"/>
+        </w:rPr>
+      </w:pPr>
+    </w:p>
+    <w:p>
+      <w:pPr>
+        <w:pStyle w:val="ListParagraph"/>
+        <w:rPr>
+          <w:rFonts w:asciiTheme="majorBidi" w:hAnsiTheme="majorBidi" w:cstheme="majorBidi"/>
+          <w:sz w:val="32"/>
+          <w:szCs w:val="32"/>
+        </w:rPr>
+      </w:pPr>
+    </w:p>
+    <w:p>
+      <w:pPr>
+        <w:pStyle w:val="ListParagraph"/>
+        <w:rPr>
+          <w:rFonts w:asciiTheme="majorBidi" w:hAnsiTheme="majorBidi" w:cstheme="majorBidi"/>
+          <w:sz w:val="32"/>
+          <w:szCs w:val="32"/>
+        </w:rPr>
+      </w:pPr>
+    </w:p>
+    <w:p>
+      <w:pPr>
+        <w:pStyle w:val="ListParagraph"/>
+        <w:rPr>
+          <w:rFonts w:asciiTheme="majorBidi" w:hAnsiTheme="majorBidi" w:cstheme="majorBidi"/>
+          <w:sz w:val="32"/>
+          <w:szCs w:val="32"/>
+        </w:rPr>
+      </w:pPr>
+    </w:p>
+    <w:p>
+      <w:pPr>
+        <w:pStyle w:val="ListParagraph"/>
+        <w:rPr>
+          <w:rFonts w:asciiTheme="majorBidi" w:hAnsiTheme="majorBidi" w:cstheme="majorBidi"/>
+          <w:sz w:val="32"/>
+          <w:szCs w:val="32"/>
+        </w:rPr>
+      </w:pPr>
+    </w:p>
+    <w:p>
+      <w:pPr>
+        <w:pStyle w:val="ListParagraph"/>
+        <w:rPr>
+          <w:rFonts w:asciiTheme="majorBidi" w:hAnsiTheme="majorBidi" w:cstheme="majorBidi"/>
+          <w:sz w:val="32"/>
+          <w:szCs w:val="32"/>
+        </w:rPr>
+      </w:pPr>
+    </w:p>
+    <w:p>
+      <w:pPr>
+        <w:pStyle w:val="ListParagraph"/>
+        <w:ind w:left="0"/>
+        <w:jc w:val="center"/>
+        <w:rPr>
+          <w:rFonts w:asciiTheme="majorBidi" w:hAnsiTheme="majorBidi" w:cstheme="majorBidi"/>
+          <w:b/>
+          <w:bCs/>
+          <w:sz w:val="40"/>
+          <w:szCs w:val="40"/>
+        </w:rPr>
+      </w:pPr>
+      <w:r>
+        <w:rPr>
+          <w:rFonts w:asciiTheme="majorBidi" w:hAnsiTheme="majorBidi" w:cstheme="majorBidi"/>
+          <w:b/>
+          <w:bCs/>
+          <w:sz w:val="40"/>
+          <w:szCs w:val="40"/>
+        </w:rPr>
+        <w:lastRenderedPageBreak/>
+        <w:t xml:space="preserve">Proposal </w:t>
+      </w:r>
+      <w:r>
+        <w:rPr>
+          <w:rFonts w:asciiTheme="majorBidi" w:hAnsiTheme="majorBidi" w:cstheme="majorBidi"/>
+          <w:b/>
+          <w:bCs/>
+          <w:sz w:val="40"/>
+          <w:szCs w:val="40"/>
+        </w:rPr>
+        <w:t>2</w:t>
+      </w:r>
+    </w:p>
+    <w:p>
+      <w:pPr>
+        <w:rPr>
+          <w:rFonts w:asciiTheme="majorBidi" w:hAnsiTheme="majorBidi" w:cstheme="majorBidi"/>
+          <w:b/>
+          <w:bCs/>
+          <w:sz w:val="32"/>
+          <w:szCs w:val="32"/>
+          <w:u w:val="single"/>
+        </w:rPr>
+      </w:pPr>
+    </w:p>
+    <w:p>
+      <w:pPr>
+        <w:rPr>
+          <w:rFonts w:asciiTheme="majorBidi" w:hAnsiTheme="majorBidi" w:cstheme="majorBidi"/>
+          <w:sz w:val="32"/>
+          <w:szCs w:val="32"/>
+        </w:rPr>
+      </w:pPr>
+      <w:r>
+        <w:rPr>
+          <w:rFonts w:asciiTheme="majorBidi" w:hAnsiTheme="majorBidi" w:cstheme="majorBidi"/>
+          <w:b/>
+          <w:bCs/>
+          <w:sz w:val="32"/>
+          <w:szCs w:val="32"/>
+          <w:u w:val="single"/>
+        </w:rPr>
+        <w:t>Title</w:t>
+      </w:r>
+      <w:r>
+        <w:rPr>
+          <w:rFonts w:asciiTheme="majorBidi" w:hAnsiTheme="majorBidi" w:cstheme="majorBidi"/>
+          <w:b/>
+          <w:bCs/>
+          <w:sz w:val="32"/>
+          <w:szCs w:val="32"/>
+          <w:u w:val="single"/>
+        </w:rPr>
+        <w:t>:</w:t>
+      </w:r>
+      <w:r>
+        <w:rPr>
+          <w:rFonts w:asciiTheme="majorBidi" w:hAnsiTheme="majorBidi" w:cstheme="majorBidi"/>
+          <w:b/>
+          <w:bCs/>
+          <w:sz w:val="32"/>
+          <w:szCs w:val="32"/>
+          <w:u w:val="single"/>
+        </w:rPr>
+        <w:t xml:space="preserve"> </w:t>
+      </w:r>
+      <w:r>
+        <w:rPr>
+          <w:rFonts w:asciiTheme="majorBidi" w:hAnsiTheme="majorBidi" w:cstheme="majorBidi"/>
+          <w:sz w:val="32"/>
+          <w:szCs w:val="32"/>
+        </w:rPr>
+        <w:t>Credit Card Fraud Detection</w:t>
+      </w:r>
+    </w:p>
+    <w:p>
+      <w:pPr>
+        <w:rPr>
+          <w:rFonts w:asciiTheme="majorBidi" w:hAnsiTheme="majorBidi" w:cstheme="majorBidi"/>
+          <w:sz w:val="32"/>
+          <w:szCs w:val="32"/>
+        </w:rPr>
+      </w:pPr>
+      <w:r>
+        <w:rPr>
+          <w:rFonts w:asciiTheme="majorBidi" w:hAnsiTheme="majorBidi" w:cstheme="majorBidi"/>
+          <w:sz w:val="32"/>
+          <w:szCs w:val="32"/>
+        </w:rPr>
+        <w:t>This dataset is a synthetic dataset</w:t>
+      </w:r>
+      <w:r>
+        <w:rPr>
+          <w:rFonts w:asciiTheme="majorBidi" w:hAnsiTheme="majorBidi" w:cstheme="majorBidi"/>
+          <w:sz w:val="32"/>
+          <w:szCs w:val="32"/>
+        </w:rPr>
+        <w:t xml:space="preserve"> containing 11 columns.</w:t>
+      </w:r>
     </w:p>
     <w:p>
       <w:pPr>
@@ -355,45 +668,222 @@
           <w:u w:val="single"/>
         </w:rPr>
       </w:pPr>
-    </w:p>
-    <w:p>
-      <w:pPr>
-        <w:rPr>
-          <w:rFonts w:asciiTheme="majorBidi" w:hAnsiTheme="majorBidi" w:cstheme="majorBidi"/>
-          <w:b/>
-          <w:bCs/>
-          <w:sz w:val="32"/>
-          <w:szCs w:val="32"/>
-          <w:u w:val="single"/>
-        </w:rPr>
-      </w:pPr>
-      <w:r>
-        <w:rPr>
-          <w:rFonts w:asciiTheme="majorBidi" w:hAnsiTheme="majorBidi" w:cstheme="majorBidi"/>
-          <w:b/>
-          <w:bCs/>
-          <w:sz w:val="32"/>
-          <w:szCs w:val="32"/>
-          <w:u w:val="single"/>
-        </w:rPr>
-        <w:t xml:space="preserve">Clients: </w:t>
-      </w:r>
-      <w:r>
-        <w:rPr>
-          <w:rFonts w:asciiTheme="majorBidi" w:hAnsiTheme="majorBidi" w:cstheme="majorBidi"/>
-          <w:sz w:val="32"/>
-          <w:szCs w:val="32"/>
-        </w:rPr>
-        <w:t>Investment Banks and institutions, Retail Traders &amp; Hedge funds, RBC</w:t>
-      </w:r>
-    </w:p>
-    <w:p>
-      <w:pPr>
-        <w:pStyle w:val="ListParagraph"/>
-        <w:rPr>
-          <w:rFonts w:asciiTheme="majorBidi" w:hAnsiTheme="majorBidi" w:cstheme="majorBidi"/>
-          <w:sz w:val="32"/>
-          <w:szCs w:val="32"/>
+      <w:r>
+        <w:rPr>
+          <w:rFonts w:asciiTheme="majorBidi" w:hAnsiTheme="majorBidi" w:cstheme="majorBidi"/>
+          <w:b/>
+          <w:bCs/>
+          <w:sz w:val="32"/>
+          <w:szCs w:val="32"/>
+          <w:u w:val="single"/>
+        </w:rPr>
+        <w:t>Dataset:</w:t>
+      </w:r>
+      <w:r>
+        <w:rPr>
+          <w:rFonts w:asciiTheme="majorBidi" w:hAnsiTheme="majorBidi" w:cstheme="majorBidi"/>
+          <w:b/>
+          <w:bCs/>
+          <w:i/>
+          <w:iCs/>
+          <w:sz w:val="24"/>
+          <w:szCs w:val="24"/>
+          <w:u w:val="single"/>
+        </w:rPr>
+        <w:t xml:space="preserve"> </w:t>
+      </w:r>
+    </w:p>
+    <w:p>
+      <w:hyperlink r:id="rId7" w:history="1">
+        <w:r>
+          <w:rPr>
+            <w:rStyle w:val="Hyperlink"/>
+          </w:rPr>
+          <w:t>https://www.kaggle.com/ntnu</w:t>
+        </w:r>
+        <w:r>
+          <w:rPr>
+            <w:rStyle w:val="Hyperlink"/>
+          </w:rPr>
+          <w:t>-</w:t>
+        </w:r>
+        <w:r>
+          <w:rPr>
+            <w:rStyle w:val="Hyperlink"/>
+          </w:rPr>
+          <w:t>testimon/paysim1</w:t>
+        </w:r>
+      </w:hyperlink>
+    </w:p>
+    <w:p/>
+    <w:p/>
+    <w:p/>
+    <w:p/>
+    <w:p/>
+    <w:p/>
+    <w:p/>
+    <w:p/>
+    <w:p/>
+    <w:p/>
+    <w:p/>
+    <w:p/>
+    <w:p/>
+    <w:p/>
+    <w:p/>
+    <w:p/>
+    <w:p/>
+    <w:p/>
+    <w:p/>
+    <w:p/>
+    <w:p/>
+    <w:p/>
+    <w:p>
+      <w:pPr>
+        <w:pStyle w:val="ListParagraph"/>
+        <w:ind w:left="0"/>
+        <w:jc w:val="center"/>
+        <w:rPr>
+          <w:rFonts w:asciiTheme="majorBidi" w:hAnsiTheme="majorBidi" w:cstheme="majorBidi"/>
+          <w:b/>
+          <w:bCs/>
+          <w:sz w:val="40"/>
+          <w:szCs w:val="40"/>
+        </w:rPr>
+      </w:pPr>
+      <w:r>
+        <w:rPr>
+          <w:rFonts w:asciiTheme="majorBidi" w:hAnsiTheme="majorBidi" w:cstheme="majorBidi"/>
+          <w:b/>
+          <w:bCs/>
+          <w:sz w:val="40"/>
+          <w:szCs w:val="40"/>
+        </w:rPr>
+        <w:t xml:space="preserve">Proposal </w:t>
+      </w:r>
+      <w:r>
+        <w:rPr>
+          <w:rFonts w:asciiTheme="majorBidi" w:hAnsiTheme="majorBidi" w:cstheme="majorBidi"/>
+          <w:b/>
+          <w:bCs/>
+          <w:sz w:val="40"/>
+          <w:szCs w:val="40"/>
+        </w:rPr>
+        <w:t>3</w:t>
+      </w:r>
+    </w:p>
+    <w:p>
+      <w:pPr>
+        <w:pStyle w:val="ListParagraph"/>
+        <w:ind w:left="0"/>
+        <w:jc w:val="center"/>
+        <w:rPr>
+          <w:rFonts w:asciiTheme="majorBidi" w:hAnsiTheme="majorBidi" w:cstheme="majorBidi"/>
+          <w:b/>
+          <w:bCs/>
+          <w:sz w:val="40"/>
+          <w:szCs w:val="40"/>
+        </w:rPr>
+      </w:pPr>
+    </w:p>
+    <w:p>
+      <w:pPr>
+        <w:rPr>
+          <w:rFonts w:asciiTheme="majorBidi" w:hAnsiTheme="majorBidi" w:cstheme="majorBidi"/>
+          <w:sz w:val="32"/>
+          <w:szCs w:val="32"/>
+        </w:rPr>
+      </w:pPr>
+      <w:r>
+        <w:rPr>
+          <w:rFonts w:asciiTheme="majorBidi" w:hAnsiTheme="majorBidi" w:cstheme="majorBidi"/>
+          <w:b/>
+          <w:bCs/>
+          <w:sz w:val="32"/>
+          <w:szCs w:val="32"/>
+          <w:u w:val="single"/>
+        </w:rPr>
+        <w:t>Title</w:t>
+      </w:r>
+      <w:r>
+        <w:rPr>
+          <w:rFonts w:asciiTheme="majorBidi" w:hAnsiTheme="majorBidi" w:cstheme="majorBidi"/>
+          <w:b/>
+          <w:bCs/>
+          <w:sz w:val="32"/>
+          <w:szCs w:val="32"/>
+          <w:u w:val="single"/>
+        </w:rPr>
+        <w:t xml:space="preserve">: </w:t>
+      </w:r>
+      <w:r>
+        <w:rPr>
+          <w:rFonts w:asciiTheme="majorBidi" w:hAnsiTheme="majorBidi" w:cstheme="majorBidi"/>
+          <w:sz w:val="32"/>
+          <w:szCs w:val="32"/>
+        </w:rPr>
+        <w:t xml:space="preserve"> Bank Customer Churn Modelling</w:t>
+      </w:r>
+    </w:p>
+    <w:p>
+      <w:pPr>
+        <w:rPr>
+          <w:rFonts w:asciiTheme="majorBidi" w:hAnsiTheme="majorBidi" w:cstheme="majorBidi"/>
+          <w:b/>
+          <w:bCs/>
+          <w:i/>
+          <w:iCs/>
+          <w:sz w:val="24"/>
+          <w:szCs w:val="24"/>
+          <w:u w:val="single"/>
+        </w:rPr>
+      </w:pPr>
+      <w:r>
+        <w:rPr>
+          <w:rFonts w:asciiTheme="majorBidi" w:hAnsiTheme="majorBidi" w:cstheme="majorBidi"/>
+          <w:b/>
+          <w:bCs/>
+          <w:sz w:val="32"/>
+          <w:szCs w:val="32"/>
+          <w:u w:val="single"/>
+        </w:rPr>
+        <w:t>Dataset:</w:t>
+      </w:r>
+      <w:r>
+        <w:rPr>
+          <w:rFonts w:asciiTheme="majorBidi" w:hAnsiTheme="majorBidi" w:cstheme="majorBidi"/>
+          <w:b/>
+          <w:bCs/>
+          <w:i/>
+          <w:iCs/>
+          <w:sz w:val="24"/>
+          <w:szCs w:val="24"/>
+          <w:u w:val="single"/>
+        </w:rPr>
+        <w:t xml:space="preserve"> </w:t>
+      </w:r>
+    </w:p>
+    <w:p>
+      <w:hyperlink r:id="rId8" w:history="1">
+        <w:r>
+          <w:rPr>
+            <w:rStyle w:val="Hyperlink"/>
+          </w:rPr>
+          <w:t>https://www.kaggle.com/barelydedicated/bank-customer-churn-modeling</w:t>
+        </w:r>
+      </w:hyperlink>
+    </w:p>
+    <w:p/>
+    <w:p>
+      <w:pPr>
+        <w:pStyle w:val="ListParagraph"/>
+        <w:ind w:left="0"/>
+        <w:jc w:val="center"/>
+        <w:rPr>
+          <w:rFonts w:asciiTheme="majorBidi" w:hAnsiTheme="majorBidi" w:cstheme="majorBidi"/>
+          <w:b/>
+          <w:bCs/>
+          <w:sz w:val="40"/>
+          <w:szCs w:val="40"/>
         </w:rPr>
       </w:pPr>
       <w:bookmarkStart w:id="0" w:name="_GoBack"/>
@@ -412,6 +902,184 @@
 <file path=word/numbering.xml><?xml version="1.0" encoding="utf-8"?>
 <w:numbering xmlns:wpc="http://schemas.microsoft.com/office/word/2010/wordprocessingCanvas" xmlns:cx="http://schemas.microsoft.com/office/drawing/2014/chartex" xmlns:cx1="http://schemas.microsoft.com/office/drawing/2015/9/8/chartex" xmlns:cx2="http://schemas.microsoft.com/office/drawing/2015/10/21/chartex" xmlns:cx3="http://schemas.microsoft.com/office/drawing/2016/5/9/chartex" xmlns:cx4="http://schemas.microsoft.com/office/drawing/2016/5/10/chartex" xmlns:cx5="http://schemas.microsoft.com/office/drawing/2016/5/11/chartex" xmlns:cx6="http://schemas.microsoft.com/office/drawing/2016/5/12/chartex" xmlns:cx7="http://schemas.microsoft.com/office/drawing/2016/5/13/chartex" xmlns:cx8="http://schemas.microsoft.com/office/drawing/2016/5/14/chartex" xmlns:mc="http://schemas.openxmlformats.org/markup-compatibility/2006" xmlns:aink="http://schemas.microsoft.com/office/drawing/2016/ink" xmlns:am3d="http://schemas.microsoft.com/office/drawing/2017/model3d" xmlns:o="urn:schemas-microsoft-com:office:office" xmlns:r="http://schemas.openxmlformats.org/officeDocument/2006/relationships" xmlns:m="http://schemas.openxmlformats.org/officeDocument/2006/math" xmlns:v="urn:schemas-microsoft-com:vml" xmlns:wp14="http://schemas.microsoft.com/office/word/2010/wordprocessingDrawing" xmlns:wp="http://schemas.openxmlformats.org/drawingml/2006/wordprocessingDrawing" xmlns:w10="urn:schemas-microsoft-com:office:word" xmlns:w="http://schemas.openxmlformats.org/wordprocessingml/2006/main" xmlns:w14="http://schemas.microsoft.com/office/word/2010/wordml" xmlns:w15="http://schemas.microsoft.com/office/word/2012/wordml" xmlns:w16cid="http://schemas.microsoft.com/office/word/2016/wordml/cid" xmlns:w16se="http://schemas.microsoft.com/office/word/2015/wordml/symex" xmlns:wpg="http://schemas.microsoft.com/office/word/2010/wordprocessingGroup" xmlns:wpi="http://schemas.microsoft.com/office/word/2010/wordprocessingInk" xmlns:wne="http://schemas.microsoft.com/office/word/2006/wordml" xmlns:wps="http://schemas.microsoft.com/office/word/2010/wordprocessingShape" mc:Ignorable="w14 w15 w16se w16cid wp14">
   <w:abstractNum w:abstractNumId="0" w15:restartNumberingAfterBreak="0">
+    <w:nsid w:val="071A2521"/>
+    <w:multiLevelType w:val="hybridMultilevel"/>
+    <w:tmpl w:val="45F8C564"/>
+    <w:lvl w:ilvl="0" w:tplc="1009000F">
+      <w:start w:val="1"/>
+      <w:numFmt w:val="decimal"/>
+      <w:lvlText w:val="%1."/>
+      <w:lvlJc w:val="left"/>
+      <w:pPr>
+        <w:ind w:left="720" w:hanging="360"/>
+      </w:pPr>
+      <w:rPr>
+        <w:rFonts w:hint="default"/>
+      </w:rPr>
+    </w:lvl>
+    <w:lvl w:ilvl="1" w:tplc="10090019" w:tentative="1">
+      <w:start w:val="1"/>
+      <w:numFmt w:val="lowerLetter"/>
+      <w:lvlText w:val="%2."/>
+      <w:lvlJc w:val="left"/>
+      <w:pPr>
+        <w:ind w:left="1440" w:hanging="360"/>
+      </w:pPr>
+    </w:lvl>
+    <w:lvl w:ilvl="2" w:tplc="1009001B" w:tentative="1">
+      <w:start w:val="1"/>
+      <w:numFmt w:val="lowerRoman"/>
+      <w:lvlText w:val="%3."/>
+      <w:lvlJc w:val="right"/>
+      <w:pPr>
+        <w:ind w:left="2160" w:hanging="180"/>
+      </w:pPr>
+    </w:lvl>
+    <w:lvl w:ilvl="3" w:tplc="1009000F" w:tentative="1">
+      <w:start w:val="1"/>
+      <w:numFmt w:val="decimal"/>
+      <w:lvlText w:val="%4."/>
+      <w:lvlJc w:val="left"/>
+      <w:pPr>
+        <w:ind w:left="2880" w:hanging="360"/>
+      </w:pPr>
+    </w:lvl>
+    <w:lvl w:ilvl="4" w:tplc="10090019" w:tentative="1">
+      <w:start w:val="1"/>
+      <w:numFmt w:val="lowerLetter"/>
+      <w:lvlText w:val="%5."/>
+      <w:lvlJc w:val="left"/>
+      <w:pPr>
+        <w:ind w:left="3600" w:hanging="360"/>
+      </w:pPr>
+    </w:lvl>
+    <w:lvl w:ilvl="5" w:tplc="1009001B" w:tentative="1">
+      <w:start w:val="1"/>
+      <w:numFmt w:val="lowerRoman"/>
+      <w:lvlText w:val="%6."/>
+      <w:lvlJc w:val="right"/>
+      <w:pPr>
+        <w:ind w:left="4320" w:hanging="180"/>
+      </w:pPr>
+    </w:lvl>
+    <w:lvl w:ilvl="6" w:tplc="1009000F" w:tentative="1">
+      <w:start w:val="1"/>
+      <w:numFmt w:val="decimal"/>
+      <w:lvlText w:val="%7."/>
+      <w:lvlJc w:val="left"/>
+      <w:pPr>
+        <w:ind w:left="5040" w:hanging="360"/>
+      </w:pPr>
+    </w:lvl>
+    <w:lvl w:ilvl="7" w:tplc="10090019" w:tentative="1">
+      <w:start w:val="1"/>
+      <w:numFmt w:val="lowerLetter"/>
+      <w:lvlText w:val="%8."/>
+      <w:lvlJc w:val="left"/>
+      <w:pPr>
+        <w:ind w:left="5760" w:hanging="360"/>
+      </w:pPr>
+    </w:lvl>
+    <w:lvl w:ilvl="8" w:tplc="1009001B" w:tentative="1">
+      <w:start w:val="1"/>
+      <w:numFmt w:val="lowerRoman"/>
+      <w:lvlText w:val="%9."/>
+      <w:lvlJc w:val="right"/>
+      <w:pPr>
+        <w:ind w:left="6480" w:hanging="180"/>
+      </w:pPr>
+    </w:lvl>
+  </w:abstractNum>
+  <w:abstractNum w:abstractNumId="1" w15:restartNumberingAfterBreak="0">
+    <w:nsid w:val="18B75F8A"/>
+    <w:multiLevelType w:val="hybridMultilevel"/>
+    <w:tmpl w:val="45F8C564"/>
+    <w:lvl w:ilvl="0" w:tplc="1009000F">
+      <w:start w:val="1"/>
+      <w:numFmt w:val="decimal"/>
+      <w:lvlText w:val="%1."/>
+      <w:lvlJc w:val="left"/>
+      <w:pPr>
+        <w:ind w:left="720" w:hanging="360"/>
+      </w:pPr>
+      <w:rPr>
+        <w:rFonts w:hint="default"/>
+      </w:rPr>
+    </w:lvl>
+    <w:lvl w:ilvl="1" w:tplc="10090019" w:tentative="1">
+      <w:start w:val="1"/>
+      <w:numFmt w:val="lowerLetter"/>
+      <w:lvlText w:val="%2."/>
+      <w:lvlJc w:val="left"/>
+      <w:pPr>
+        <w:ind w:left="1440" w:hanging="360"/>
+      </w:pPr>
+    </w:lvl>
+    <w:lvl w:ilvl="2" w:tplc="1009001B" w:tentative="1">
+      <w:start w:val="1"/>
+      <w:numFmt w:val="lowerRoman"/>
+      <w:lvlText w:val="%3."/>
+      <w:lvlJc w:val="right"/>
+      <w:pPr>
+        <w:ind w:left="2160" w:hanging="180"/>
+      </w:pPr>
+    </w:lvl>
+    <w:lvl w:ilvl="3" w:tplc="1009000F" w:tentative="1">
+      <w:start w:val="1"/>
+      <w:numFmt w:val="decimal"/>
+      <w:lvlText w:val="%4."/>
+      <w:lvlJc w:val="left"/>
+      <w:pPr>
+        <w:ind w:left="2880" w:hanging="360"/>
+      </w:pPr>
+    </w:lvl>
+    <w:lvl w:ilvl="4" w:tplc="10090019" w:tentative="1">
+      <w:start w:val="1"/>
+      <w:numFmt w:val="lowerLetter"/>
+      <w:lvlText w:val="%5."/>
+      <w:lvlJc w:val="left"/>
+      <w:pPr>
+        <w:ind w:left="3600" w:hanging="360"/>
+      </w:pPr>
+    </w:lvl>
+    <w:lvl w:ilvl="5" w:tplc="1009001B" w:tentative="1">
+      <w:start w:val="1"/>
+      <w:numFmt w:val="lowerRoman"/>
+      <w:lvlText w:val="%6."/>
+      <w:lvlJc w:val="right"/>
+      <w:pPr>
+        <w:ind w:left="4320" w:hanging="180"/>
+      </w:pPr>
+    </w:lvl>
+    <w:lvl w:ilvl="6" w:tplc="1009000F" w:tentative="1">
+      <w:start w:val="1"/>
+      <w:numFmt w:val="decimal"/>
+      <w:lvlText w:val="%7."/>
+      <w:lvlJc w:val="left"/>
+      <w:pPr>
+        <w:ind w:left="5040" w:hanging="360"/>
+      </w:pPr>
+    </w:lvl>
+    <w:lvl w:ilvl="7" w:tplc="10090019" w:tentative="1">
+      <w:start w:val="1"/>
+      <w:numFmt w:val="lowerLetter"/>
+      <w:lvlText w:val="%8."/>
+      <w:lvlJc w:val="left"/>
+      <w:pPr>
+        <w:ind w:left="5760" w:hanging="360"/>
+      </w:pPr>
+    </w:lvl>
+    <w:lvl w:ilvl="8" w:tplc="1009001B" w:tentative="1">
+      <w:start w:val="1"/>
+      <w:numFmt w:val="lowerRoman"/>
+      <w:lvlText w:val="%9."/>
+      <w:lvlJc w:val="right"/>
+      <w:pPr>
+        <w:ind w:left="6480" w:hanging="180"/>
+      </w:pPr>
+    </w:lvl>
+  </w:abstractNum>
+  <w:abstractNum w:abstractNumId="2" w15:restartNumberingAfterBreak="0">
     <w:nsid w:val="1FFC3E87"/>
     <w:multiLevelType w:val="hybridMultilevel"/>
     <w:tmpl w:val="E9445D46"/>
@@ -501,6 +1169,12 @@
     </w:lvl>
   </w:abstractNum>
   <w:num w:numId="1">
+    <w:abstractNumId w:val="2"/>
+  </w:num>
+  <w:num w:numId="2">
+    <w:abstractNumId w:val="1"/>
+  </w:num>
+  <w:num w:numId="3">
     <w:abstractNumId w:val="0"/>
   </w:num>
 </w:numbering>
@@ -629,6 +1303,7 @@
     <w:lsdException w:name="HTML Sample" w:semiHidden="1" w:unhideWhenUsed="1"/>
     <w:lsdException w:name="HTML Typewriter" w:semiHidden="1" w:unhideWhenUsed="1"/>
     <w:lsdException w:name="HTML Variable" w:semiHidden="1" w:unhideWhenUsed="1"/>
+    <w:lsdException w:name="Normal Table" w:semiHidden="1" w:unhideWhenUsed="1"/>
     <w:lsdException w:name="annotation subject" w:semiHidden="1" w:unhideWhenUsed="1"/>
     <w:lsdException w:name="No List" w:semiHidden="1" w:unhideWhenUsed="1"/>
     <w:lsdException w:name="Outline List 1" w:semiHidden="1" w:unhideWhenUsed="1"/>
@@ -675,8 +1350,10 @@
     <w:lsdException w:name="Table Subtle 2" w:semiHidden="1" w:unhideWhenUsed="1"/>
     <w:lsdException w:name="Table Web 1" w:semiHidden="1" w:unhideWhenUsed="1"/>
     <w:lsdException w:name="Table Web 2" w:semiHidden="1" w:unhideWhenUsed="1"/>
+    <w:lsdException w:name="Table Web 3" w:semiHidden="1" w:unhideWhenUsed="1"/>
     <w:lsdException w:name="Balloon Text" w:semiHidden="1" w:unhideWhenUsed="1"/>
     <w:lsdException w:name="Table Grid" w:uiPriority="39"/>
+    <w:lsdException w:name="Table Theme" w:semiHidden="1" w:unhideWhenUsed="1"/>
     <w:lsdException w:name="Placeholder Text" w:semiHidden="1"/>
     <w:lsdException w:name="No Spacing" w:uiPriority="1" w:qFormat="1"/>
     <w:lsdException w:name="Light Shading" w:uiPriority="60"/>
@@ -962,6 +1639,18 @@
       <w:ind w:left="720"/>
       <w:contextualSpacing/>
     </w:pPr>
+  </w:style>
+  <w:style w:type="character" w:styleId="FollowedHyperlink">
+    <w:name w:val="FollowedHyperlink"/>
+    <w:basedOn w:val="DefaultParagraphFont"/>
+    <w:uiPriority w:val="99"/>
+    <w:semiHidden/>
+    <w:unhideWhenUsed/>
+    <w:rsid w:val="005E494D"/>
+    <w:rPr>
+      <w:color w:val="954F72" w:themeColor="followedHyperlink"/>
+      <w:u w:val="single"/>
+    </w:rPr>
   </w:style>
 </w:styles>
 </file>

</xml_diff>

<commit_message>
Changed Capstone Project and Started Bayesian Project
</commit_message>
<xml_diff>
--- a/Capstone Project 1/Project Proposal/Capstone Project 1 Proposal.docx
+++ b/Capstone Project 1/Project Proposal/Capstone Project 1 Proposal.docx
@@ -38,8 +38,6 @@
           <w:u w:val="single"/>
         </w:rPr>
       </w:pPr>
-      <w:bookmarkStart w:id="0" w:name="_GoBack"/>
-      <w:bookmarkEnd w:id="0"/>
     </w:p>
     <w:p>
       <w:pPr>
@@ -66,17 +64,145 @@
     <w:p>
       <w:pPr>
         <w:rPr>
+          <w:rFonts w:asciiTheme="majorBidi" w:hAnsiTheme="majorBidi" w:cstheme="majorBidi"/>
           <w:b/>
           <w:bCs/>
+          <w:sz w:val="32"/>
+          <w:szCs w:val="32"/>
+          <w:u w:val="single"/>
+        </w:rPr>
+      </w:pPr>
+      <w:r>
+        <w:rPr>
+          <w:rFonts w:asciiTheme="majorBidi" w:hAnsiTheme="majorBidi" w:cstheme="majorBidi"/>
+          <w:b/>
+          <w:bCs/>
+          <w:sz w:val="32"/>
+          <w:szCs w:val="32"/>
+          <w:u w:val="single"/>
+        </w:rPr>
+        <w:t xml:space="preserve">Title: </w:t>
+      </w:r>
+    </w:p>
+    <w:p>
+      <w:pPr>
+        <w:rPr>
           <w:i/>
           <w:iCs/>
           <w:color w:val="000000"/>
           <w:sz w:val="44"/>
           <w:szCs w:val="44"/>
-          <w:u w:val="single"/>
-        </w:rPr>
-      </w:pPr>
-      <w:r>
+        </w:rPr>
+      </w:pPr>
+      <w:r>
+        <w:rPr>
+          <w:rFonts w:asciiTheme="majorBidi" w:hAnsiTheme="majorBidi" w:cstheme="majorBidi"/>
+          <w:sz w:val="32"/>
+          <w:szCs w:val="32"/>
+        </w:rPr>
+        <w:t>F</w:t>
+      </w:r>
+      <w:r>
+        <w:rPr>
+          <w:rFonts w:asciiTheme="majorBidi" w:hAnsiTheme="majorBidi" w:cstheme="majorBidi"/>
+          <w:sz w:val="32"/>
+          <w:szCs w:val="32"/>
+        </w:rPr>
+        <w:t>orecasting energy demand</w:t>
+      </w:r>
+      <w:r>
+        <w:rPr>
+          <w:rFonts w:asciiTheme="majorBidi" w:hAnsiTheme="majorBidi" w:cstheme="majorBidi"/>
+          <w:sz w:val="32"/>
+          <w:szCs w:val="32"/>
+        </w:rPr>
+        <w:t>/sola</w:t>
+      </w:r>
+      <w:r>
+        <w:rPr>
+          <w:rFonts w:asciiTheme="majorBidi" w:hAnsiTheme="majorBidi" w:cstheme="majorBidi"/>
+          <w:sz w:val="32"/>
+          <w:szCs w:val="32"/>
+        </w:rPr>
+        <w:t>r generation</w:t>
+      </w:r>
+      <w:r>
+        <w:rPr>
+          <w:rFonts w:asciiTheme="majorBidi" w:hAnsiTheme="majorBidi" w:cstheme="majorBidi"/>
+          <w:sz w:val="32"/>
+          <w:szCs w:val="32"/>
+        </w:rPr>
+        <w:t>/</w:t>
+      </w:r>
+      <w:r>
+        <w:rPr>
+          <w:rFonts w:asciiTheme="majorBidi" w:hAnsiTheme="majorBidi" w:cstheme="majorBidi"/>
+          <w:sz w:val="32"/>
+          <w:szCs w:val="32"/>
+        </w:rPr>
+        <w:t>wind generation</w:t>
+      </w:r>
+      <w:r>
+        <w:rPr>
+          <w:rFonts w:asciiTheme="majorBidi" w:hAnsiTheme="majorBidi" w:cstheme="majorBidi"/>
+          <w:sz w:val="32"/>
+          <w:szCs w:val="32"/>
+        </w:rPr>
+        <w:t>/</w:t>
+      </w:r>
+      <w:r>
+        <w:rPr>
+          <w:rFonts w:asciiTheme="majorBidi" w:hAnsiTheme="majorBidi" w:cstheme="majorBidi"/>
+          <w:sz w:val="32"/>
+          <w:szCs w:val="32"/>
+        </w:rPr>
+        <w:t xml:space="preserve">hourly </w:t>
+      </w:r>
+      <w:r>
+        <w:rPr>
+          <w:rFonts w:asciiTheme="majorBidi" w:hAnsiTheme="majorBidi" w:cstheme="majorBidi"/>
+          <w:sz w:val="32"/>
+          <w:szCs w:val="32"/>
+        </w:rPr>
+        <w:t xml:space="preserve">price </w:t>
+      </w:r>
+      <w:r>
+        <w:rPr>
+          <w:rFonts w:asciiTheme="majorBidi" w:hAnsiTheme="majorBidi" w:cstheme="majorBidi"/>
+          <w:sz w:val="32"/>
+          <w:szCs w:val="32"/>
+        </w:rPr>
+        <w:t>24 hours in advance</w:t>
+      </w:r>
+      <w:r>
+        <w:rPr>
+          <w:rFonts w:asciiTheme="majorBidi" w:hAnsiTheme="majorBidi" w:cstheme="majorBidi"/>
+          <w:sz w:val="32"/>
+          <w:szCs w:val="32"/>
+        </w:rPr>
+        <w:t xml:space="preserve"> in Spain</w:t>
+      </w:r>
+      <w:r>
+        <w:rPr>
+          <w:rFonts w:asciiTheme="majorBidi" w:hAnsiTheme="majorBidi" w:cstheme="majorBidi"/>
+          <w:sz w:val="32"/>
+          <w:szCs w:val="32"/>
+        </w:rPr>
+        <w:t>.</w:t>
+      </w:r>
+    </w:p>
+    <w:p>
+      <w:pPr>
+        <w:pStyle w:val="ListParagraph"/>
+        <w:rPr>
+          <w:rFonts w:asciiTheme="majorBidi" w:hAnsiTheme="majorBidi" w:cstheme="majorBidi"/>
+          <w:sz w:val="32"/>
+          <w:szCs w:val="32"/>
+        </w:rPr>
+      </w:pPr>
+    </w:p>
+    <w:p>
+      <w:pPr>
         <w:rPr>
           <w:rFonts w:asciiTheme="majorBidi" w:hAnsiTheme="majorBidi" w:cstheme="majorBidi"/>
           <w:b/>
@@ -85,139 +211,8 @@
           <w:szCs w:val="32"/>
           <w:u w:val="single"/>
         </w:rPr>
-        <w:t xml:space="preserve">Title: </w:t>
-      </w:r>
-      <w:r>
-        <w:rPr>
-          <w:rFonts w:asciiTheme="majorBidi" w:hAnsiTheme="majorBidi" w:cstheme="majorBidi"/>
-          <w:sz w:val="32"/>
-          <w:szCs w:val="32"/>
-        </w:rPr>
-        <w:t>F</w:t>
-      </w:r>
-      <w:r>
-        <w:rPr>
-          <w:rFonts w:asciiTheme="majorBidi" w:hAnsiTheme="majorBidi" w:cstheme="majorBidi"/>
-          <w:sz w:val="32"/>
-          <w:szCs w:val="32"/>
-        </w:rPr>
-        <w:t xml:space="preserve">orecasting </w:t>
-      </w:r>
-      <w:r>
-        <w:rPr>
-          <w:rFonts w:asciiTheme="majorBidi" w:hAnsiTheme="majorBidi" w:cstheme="majorBidi"/>
-          <w:sz w:val="32"/>
-          <w:szCs w:val="32"/>
-        </w:rPr>
-        <w:t>Dow Jones Industrial Average</w:t>
-      </w:r>
-      <w:r>
-        <w:rPr>
-          <w:rFonts w:asciiTheme="majorBidi" w:hAnsiTheme="majorBidi" w:cstheme="majorBidi"/>
-          <w:sz w:val="32"/>
-          <w:szCs w:val="32"/>
-        </w:rPr>
-        <w:t xml:space="preserve"> </w:t>
-      </w:r>
-      <w:r>
-        <w:rPr>
-          <w:rFonts w:asciiTheme="majorBidi" w:hAnsiTheme="majorBidi" w:cstheme="majorBidi"/>
-          <w:sz w:val="32"/>
-          <w:szCs w:val="32"/>
-        </w:rPr>
-        <w:t>Monthly</w:t>
-      </w:r>
-      <w:r>
-        <w:rPr>
-          <w:rFonts w:asciiTheme="majorBidi" w:hAnsiTheme="majorBidi" w:cstheme="majorBidi"/>
-          <w:sz w:val="32"/>
-          <w:szCs w:val="32"/>
-        </w:rPr>
-        <w:t xml:space="preserve"> </w:t>
-      </w:r>
-      <w:r>
-        <w:rPr>
-          <w:rFonts w:asciiTheme="majorBidi" w:hAnsiTheme="majorBidi" w:cstheme="majorBidi"/>
-          <w:sz w:val="32"/>
-          <w:szCs w:val="32"/>
-        </w:rPr>
-        <w:t xml:space="preserve">% </w:t>
-      </w:r>
-      <w:r>
-        <w:rPr>
-          <w:rFonts w:asciiTheme="majorBidi" w:hAnsiTheme="majorBidi" w:cstheme="majorBidi"/>
-          <w:sz w:val="32"/>
-          <w:szCs w:val="32"/>
-        </w:rPr>
-        <w:t xml:space="preserve">change </w:t>
-      </w:r>
-      <w:r>
-        <w:rPr>
-          <w:rFonts w:asciiTheme="majorBidi" w:hAnsiTheme="majorBidi" w:cstheme="majorBidi"/>
-          <w:sz w:val="32"/>
-          <w:szCs w:val="32"/>
-        </w:rPr>
-        <w:t>based on the</w:t>
-      </w:r>
-      <w:r>
-        <w:rPr>
-          <w:rFonts w:asciiTheme="majorBidi" w:hAnsiTheme="majorBidi" w:cstheme="majorBidi"/>
-          <w:sz w:val="32"/>
-          <w:szCs w:val="32"/>
-        </w:rPr>
-        <w:t xml:space="preserve"> </w:t>
-      </w:r>
-      <w:r>
-        <w:rPr>
-          <w:rFonts w:asciiTheme="majorBidi" w:hAnsiTheme="majorBidi" w:cstheme="majorBidi"/>
-          <w:sz w:val="32"/>
-          <w:szCs w:val="32"/>
-        </w:rPr>
-        <w:t>monthly</w:t>
-      </w:r>
-      <w:r>
-        <w:rPr>
-          <w:rFonts w:asciiTheme="majorBidi" w:hAnsiTheme="majorBidi" w:cstheme="majorBidi"/>
-          <w:sz w:val="32"/>
-          <w:szCs w:val="32"/>
-        </w:rPr>
-        <w:t xml:space="preserve"> </w:t>
-      </w:r>
-      <w:r>
-        <w:rPr>
-          <w:rFonts w:asciiTheme="majorBidi" w:hAnsiTheme="majorBidi" w:cstheme="majorBidi"/>
-          <w:sz w:val="32"/>
-          <w:szCs w:val="32"/>
-        </w:rPr>
-        <w:t xml:space="preserve">US </w:t>
-      </w:r>
-      <w:r>
-        <w:rPr>
-          <w:rFonts w:asciiTheme="majorBidi" w:hAnsiTheme="majorBidi" w:cstheme="majorBidi"/>
-          <w:sz w:val="32"/>
-          <w:szCs w:val="32"/>
-        </w:rPr>
-        <w:t>Federal funds rate</w:t>
-      </w:r>
-      <w:r>
-        <w:rPr>
-          <w:rFonts w:asciiTheme="majorBidi" w:hAnsiTheme="majorBidi" w:cstheme="majorBidi"/>
-          <w:sz w:val="32"/>
-          <w:szCs w:val="32"/>
-        </w:rPr>
-        <w:t xml:space="preserve"> % change</w:t>
-      </w:r>
-      <w:r>
-        <w:rPr>
-          <w:rFonts w:asciiTheme="majorBidi" w:hAnsiTheme="majorBidi" w:cstheme="majorBidi"/>
-          <w:sz w:val="32"/>
-          <w:szCs w:val="32"/>
-        </w:rPr>
-        <w:t>.</w:t>
-      </w:r>
-    </w:p>
-    <w:p>
-      <w:pPr>
+      </w:pPr>
+      <w:r>
         <w:rPr>
           <w:rFonts w:asciiTheme="majorBidi" w:hAnsiTheme="majorBidi" w:cstheme="majorBidi"/>
           <w:b/>
@@ -226,7 +221,211 @@
           <w:szCs w:val="32"/>
           <w:u w:val="single"/>
         </w:rPr>
-      </w:pPr>
+        <w:t>The Dataset:</w:t>
+      </w:r>
+    </w:p>
+    <w:p>
+      <w:pPr>
+        <w:rPr>
+          <w:rFonts w:asciiTheme="majorBidi" w:hAnsiTheme="majorBidi" w:cstheme="majorBidi"/>
+          <w:sz w:val="32"/>
+          <w:szCs w:val="32"/>
+        </w:rPr>
+      </w:pPr>
+      <w:r>
+        <w:rPr>
+          <w:rFonts w:asciiTheme="majorBidi" w:hAnsiTheme="majorBidi" w:cstheme="majorBidi"/>
+          <w:sz w:val="32"/>
+          <w:szCs w:val="32"/>
+        </w:rPr>
+        <w:t xml:space="preserve">The dataset contains </w:t>
+      </w:r>
+      <w:r>
+        <w:rPr>
+          <w:rFonts w:asciiTheme="majorBidi" w:hAnsiTheme="majorBidi" w:cstheme="majorBidi"/>
+          <w:sz w:val="32"/>
+          <w:szCs w:val="32"/>
+        </w:rPr>
+        <w:t xml:space="preserve">4 years of </w:t>
+      </w:r>
+      <w:r>
+        <w:rPr>
+          <w:rFonts w:asciiTheme="majorBidi" w:hAnsiTheme="majorBidi" w:cstheme="majorBidi"/>
+          <w:sz w:val="32"/>
+          <w:szCs w:val="32"/>
+        </w:rPr>
+        <w:t>energy</w:t>
+      </w:r>
+      <w:r>
+        <w:rPr>
+          <w:rFonts w:asciiTheme="majorBidi" w:hAnsiTheme="majorBidi" w:cstheme="majorBidi"/>
+          <w:sz w:val="32"/>
+          <w:szCs w:val="32"/>
+        </w:rPr>
+        <w:t xml:space="preserve"> </w:t>
+      </w:r>
+      <w:r>
+        <w:rPr>
+          <w:rFonts w:asciiTheme="majorBidi" w:hAnsiTheme="majorBidi" w:cstheme="majorBidi"/>
+          <w:sz w:val="32"/>
+          <w:szCs w:val="32"/>
+        </w:rPr>
+        <w:t>demand</w:t>
+      </w:r>
+      <w:r>
+        <w:rPr>
+          <w:rFonts w:asciiTheme="majorBidi" w:hAnsiTheme="majorBidi" w:cstheme="majorBidi"/>
+          <w:sz w:val="32"/>
+          <w:szCs w:val="32"/>
+        </w:rPr>
+        <w:t>, generation</w:t>
+      </w:r>
+      <w:r>
+        <w:rPr>
+          <w:rFonts w:asciiTheme="majorBidi" w:hAnsiTheme="majorBidi" w:cstheme="majorBidi"/>
+          <w:sz w:val="32"/>
+          <w:szCs w:val="32"/>
+        </w:rPr>
+        <w:t xml:space="preserve"> by </w:t>
+      </w:r>
+      <w:r>
+        <w:rPr>
+          <w:rFonts w:asciiTheme="majorBidi" w:hAnsiTheme="majorBidi" w:cstheme="majorBidi"/>
+          <w:sz w:val="32"/>
+          <w:szCs w:val="32"/>
+        </w:rPr>
+        <w:t xml:space="preserve">energy </w:t>
+      </w:r>
+      <w:r>
+        <w:rPr>
+          <w:rFonts w:asciiTheme="majorBidi" w:hAnsiTheme="majorBidi" w:cstheme="majorBidi"/>
+          <w:sz w:val="32"/>
+          <w:szCs w:val="32"/>
+        </w:rPr>
+        <w:t>source</w:t>
+      </w:r>
+      <w:r>
+        <w:rPr>
+          <w:rFonts w:asciiTheme="majorBidi" w:hAnsiTheme="majorBidi" w:cstheme="majorBidi"/>
+          <w:sz w:val="32"/>
+          <w:szCs w:val="32"/>
+        </w:rPr>
+        <w:t xml:space="preserve">, </w:t>
+      </w:r>
+      <w:r>
+        <w:rPr>
+          <w:rFonts w:asciiTheme="majorBidi" w:hAnsiTheme="majorBidi" w:cstheme="majorBidi"/>
+          <w:sz w:val="32"/>
+          <w:szCs w:val="32"/>
+        </w:rPr>
+        <w:t xml:space="preserve">hour by hour </w:t>
+      </w:r>
+      <w:r>
+        <w:rPr>
+          <w:rFonts w:asciiTheme="majorBidi" w:hAnsiTheme="majorBidi" w:cstheme="majorBidi"/>
+          <w:sz w:val="32"/>
+          <w:szCs w:val="32"/>
+        </w:rPr>
+        <w:t>pricing, and weather data for Spain.</w:t>
+      </w:r>
+      <w:r>
+        <w:rPr>
+          <w:rFonts w:asciiTheme="majorBidi" w:hAnsiTheme="majorBidi" w:cstheme="majorBidi"/>
+          <w:sz w:val="32"/>
+          <w:szCs w:val="32"/>
+        </w:rPr>
+        <w:t xml:space="preserve"> This dataset</w:t>
+      </w:r>
+      <w:r>
+        <w:rPr>
+          <w:rFonts w:asciiTheme="majorBidi" w:hAnsiTheme="majorBidi" w:cstheme="majorBidi"/>
+          <w:sz w:val="32"/>
+          <w:szCs w:val="32"/>
+        </w:rPr>
+        <w:t xml:space="preserve"> can be used to forecast energy demand</w:t>
+      </w:r>
+      <w:r>
+        <w:rPr>
+          <w:rFonts w:asciiTheme="majorBidi" w:hAnsiTheme="majorBidi" w:cstheme="majorBidi"/>
+          <w:sz w:val="32"/>
+          <w:szCs w:val="32"/>
+        </w:rPr>
+        <w:t>,</w:t>
+      </w:r>
+      <w:r>
+        <w:rPr>
+          <w:rFonts w:asciiTheme="majorBidi" w:hAnsiTheme="majorBidi" w:cstheme="majorBidi"/>
+          <w:sz w:val="32"/>
+          <w:szCs w:val="32"/>
+        </w:rPr>
+        <w:t xml:space="preserve"> solar or wind energy generation </w:t>
+      </w:r>
+      <w:r>
+        <w:rPr>
+          <w:rFonts w:asciiTheme="majorBidi" w:hAnsiTheme="majorBidi" w:cstheme="majorBidi"/>
+          <w:sz w:val="32"/>
+          <w:szCs w:val="32"/>
+        </w:rPr>
+        <w:t>as well as future 24</w:t>
+      </w:r>
+      <w:r>
+        <w:rPr>
+          <w:rFonts w:asciiTheme="majorBidi" w:hAnsiTheme="majorBidi" w:cstheme="majorBidi"/>
+          <w:sz w:val="32"/>
+          <w:szCs w:val="32"/>
+        </w:rPr>
+        <w:t>-</w:t>
+      </w:r>
+      <w:r>
+        <w:rPr>
+          <w:rFonts w:asciiTheme="majorBidi" w:hAnsiTheme="majorBidi" w:cstheme="majorBidi"/>
+          <w:sz w:val="32"/>
+          <w:szCs w:val="32"/>
+        </w:rPr>
+        <w:t xml:space="preserve">hour hourly </w:t>
+      </w:r>
+      <w:r>
+        <w:rPr>
+          <w:rFonts w:asciiTheme="majorBidi" w:hAnsiTheme="majorBidi" w:cstheme="majorBidi"/>
+          <w:sz w:val="32"/>
+          <w:szCs w:val="32"/>
+        </w:rPr>
+        <w:t>energy prices.</w:t>
+      </w:r>
+    </w:p>
+    <w:p>
+      <w:pPr>
+        <w:rPr>
+          <w:rFonts w:asciiTheme="majorBidi" w:hAnsiTheme="majorBidi" w:cstheme="majorBidi"/>
+          <w:sz w:val="32"/>
+          <w:szCs w:val="32"/>
+        </w:rPr>
+      </w:pPr>
+      <w:r>
+        <w:rPr>
+          <w:rFonts w:asciiTheme="majorBidi" w:hAnsiTheme="majorBidi" w:cstheme="majorBidi"/>
+          <w:sz w:val="32"/>
+          <w:szCs w:val="32"/>
+        </w:rPr>
+        <w:t>This project</w:t>
+      </w:r>
+      <w:r>
+        <w:rPr>
+          <w:rFonts w:asciiTheme="majorBidi" w:hAnsiTheme="majorBidi" w:cstheme="majorBidi"/>
+          <w:sz w:val="32"/>
+          <w:szCs w:val="32"/>
+        </w:rPr>
+        <w:t xml:space="preserve"> will be forecasting</w:t>
+      </w:r>
+      <w:r>
+        <w:rPr>
+          <w:rFonts w:asciiTheme="majorBidi" w:hAnsiTheme="majorBidi" w:cstheme="majorBidi"/>
+          <w:sz w:val="32"/>
+          <w:szCs w:val="32"/>
+        </w:rPr>
+        <w:t xml:space="preserve"> </w:t>
+      </w:r>
+      <w:proofErr w:type="spellStart"/>
       <w:r>
         <w:rPr>
           <w:rFonts w:asciiTheme="majorBidi" w:hAnsiTheme="majorBidi" w:cstheme="majorBidi"/>
@@ -236,149 +435,988 @@
           <w:szCs w:val="32"/>
           <w:u w:val="single"/>
         </w:rPr>
-        <w:t>Dataset:</w:t>
-      </w:r>
-    </w:p>
-    <w:p>
+        <w:t>xxxxx</w:t>
+      </w:r>
+      <w:proofErr w:type="spellEnd"/>
+      <w:r>
+        <w:rPr>
+          <w:rFonts w:asciiTheme="majorBidi" w:hAnsiTheme="majorBidi" w:cstheme="majorBidi"/>
+          <w:sz w:val="32"/>
+          <w:szCs w:val="32"/>
+        </w:rPr>
+        <w:t>.</w:t>
+      </w:r>
+    </w:p>
+    <w:p>
+      <w:pPr>
+        <w:rPr>
+          <w:rFonts w:asciiTheme="majorBidi" w:hAnsiTheme="majorBidi" w:cstheme="majorBidi"/>
+          <w:sz w:val="32"/>
+          <w:szCs w:val="32"/>
+        </w:rPr>
+      </w:pPr>
+      <w:r>
+        <w:rPr>
+          <w:rFonts w:asciiTheme="majorBidi" w:hAnsiTheme="majorBidi" w:cstheme="majorBidi"/>
+          <w:sz w:val="32"/>
+          <w:szCs w:val="32"/>
+        </w:rPr>
+        <w:t>The dataset is from Kaggle</w:t>
+      </w:r>
+      <w:r>
+        <w:rPr>
+          <w:rFonts w:asciiTheme="majorBidi" w:hAnsiTheme="majorBidi" w:cstheme="majorBidi"/>
+          <w:sz w:val="32"/>
+          <w:szCs w:val="32"/>
+        </w:rPr>
+        <w:t xml:space="preserve">. It is a collection of data from </w:t>
+      </w:r>
+      <w:proofErr w:type="spellStart"/>
       <w:r>
         <w:rPr>
           <w:rFonts w:asciiTheme="majorBidi" w:hAnsiTheme="majorBidi" w:cstheme="majorBidi"/>
           <w:b/>
           <w:bCs/>
-          <w:i/>
-          <w:iCs/>
+          <w:sz w:val="32"/>
+          <w:szCs w:val="32"/>
+          <w:u w:val="single"/>
+        </w:rPr>
+        <w:t>xxxxxx</w:t>
+      </w:r>
+      <w:proofErr w:type="spellEnd"/>
+    </w:p>
+    <w:p>
+      <w:pPr>
+        <w:rPr>
+          <w:rFonts w:asciiTheme="majorBidi" w:hAnsiTheme="majorBidi" w:cstheme="majorBidi"/>
+          <w:sz w:val="32"/>
+          <w:szCs w:val="32"/>
+        </w:rPr>
+      </w:pPr>
+    </w:p>
+    <w:p>
+      <w:pPr>
+        <w:rPr>
+          <w:rFonts w:asciiTheme="majorBidi" w:hAnsiTheme="majorBidi" w:cstheme="majorBidi"/>
+          <w:sz w:val="32"/>
+          <w:szCs w:val="32"/>
+        </w:rPr>
+      </w:pPr>
+    </w:p>
+    <w:p>
+      <w:pPr>
+        <w:rPr>
+          <w:rFonts w:asciiTheme="majorBidi" w:hAnsiTheme="majorBidi" w:cstheme="majorBidi"/>
+          <w:sz w:val="32"/>
+          <w:szCs w:val="32"/>
+        </w:rPr>
+      </w:pPr>
+    </w:p>
+    <w:p>
+      <w:pPr>
+        <w:rPr>
+          <w:rFonts w:asciiTheme="majorBidi" w:hAnsiTheme="majorBidi" w:cstheme="majorBidi"/>
+          <w:sz w:val="32"/>
+          <w:szCs w:val="32"/>
+        </w:rPr>
+      </w:pPr>
+    </w:p>
+    <w:p>
+      <w:pPr>
+        <w:rPr>
+          <w:rFonts w:asciiTheme="majorBidi" w:hAnsiTheme="majorBidi" w:cstheme="majorBidi"/>
+          <w:sz w:val="32"/>
+          <w:szCs w:val="32"/>
+        </w:rPr>
+      </w:pPr>
+    </w:p>
+    <w:p>
+      <w:pPr>
+        <w:rPr>
+          <w:rFonts w:asciiTheme="majorBidi" w:hAnsiTheme="majorBidi" w:cstheme="majorBidi"/>
+          <w:sz w:val="32"/>
+          <w:szCs w:val="32"/>
+        </w:rPr>
+      </w:pPr>
+    </w:p>
+    <w:p>
+      <w:pPr>
+        <w:rPr>
+          <w:rFonts w:asciiTheme="majorBidi" w:hAnsiTheme="majorBidi" w:cstheme="majorBidi"/>
+          <w:sz w:val="32"/>
+          <w:szCs w:val="32"/>
+        </w:rPr>
+      </w:pPr>
+    </w:p>
+    <w:p>
+      <w:pPr>
+        <w:rPr>
+          <w:rFonts w:asciiTheme="majorBidi" w:hAnsiTheme="majorBidi" w:cstheme="majorBidi"/>
+          <w:sz w:val="32"/>
+          <w:szCs w:val="32"/>
+        </w:rPr>
+      </w:pPr>
+    </w:p>
+    <w:p>
+      <w:pPr>
+        <w:rPr>
+          <w:rFonts w:asciiTheme="majorBidi" w:hAnsiTheme="majorBidi" w:cstheme="majorBidi"/>
+          <w:sz w:val="32"/>
+          <w:szCs w:val="32"/>
+        </w:rPr>
+      </w:pPr>
+    </w:p>
+    <w:p>
+      <w:pPr>
+        <w:rPr>
+          <w:rFonts w:asciiTheme="majorBidi" w:hAnsiTheme="majorBidi" w:cstheme="majorBidi"/>
+          <w:sz w:val="32"/>
+          <w:szCs w:val="32"/>
+        </w:rPr>
+      </w:pPr>
+    </w:p>
+    <w:p>
+      <w:pPr>
+        <w:rPr>
+          <w:rFonts w:asciiTheme="majorBidi" w:hAnsiTheme="majorBidi" w:cstheme="majorBidi"/>
+          <w:b/>
+          <w:bCs/>
+          <w:sz w:val="32"/>
+          <w:szCs w:val="32"/>
+          <w:u w:val="single"/>
+        </w:rPr>
+      </w:pPr>
+      <w:r>
+        <w:rPr>
+          <w:rFonts w:asciiTheme="majorBidi" w:hAnsiTheme="majorBidi" w:cstheme="majorBidi"/>
+          <w:b/>
+          <w:bCs/>
+          <w:sz w:val="32"/>
+          <w:szCs w:val="32"/>
+          <w:u w:val="single"/>
+        </w:rPr>
+        <w:lastRenderedPageBreak/>
+        <w:t xml:space="preserve">The </w:t>
+      </w:r>
+      <w:r>
+        <w:rPr>
+          <w:rFonts w:asciiTheme="majorBidi" w:hAnsiTheme="majorBidi" w:cstheme="majorBidi"/>
+          <w:b/>
+          <w:bCs/>
+          <w:sz w:val="32"/>
+          <w:szCs w:val="32"/>
+          <w:u w:val="single"/>
+        </w:rPr>
+        <w:t>P</w:t>
+      </w:r>
+      <w:r>
+        <w:rPr>
+          <w:rFonts w:asciiTheme="majorBidi" w:hAnsiTheme="majorBidi" w:cstheme="majorBidi"/>
+          <w:b/>
+          <w:bCs/>
+          <w:sz w:val="32"/>
+          <w:szCs w:val="32"/>
+          <w:u w:val="single"/>
+        </w:rPr>
+        <w:t>roblem and the</w:t>
+      </w:r>
+      <w:r>
+        <w:rPr>
+          <w:rFonts w:asciiTheme="majorBidi" w:hAnsiTheme="majorBidi" w:cstheme="majorBidi"/>
+          <w:b/>
+          <w:bCs/>
+          <w:sz w:val="32"/>
+          <w:szCs w:val="32"/>
+          <w:u w:val="single"/>
+        </w:rPr>
+        <w:t xml:space="preserve"> Client</w:t>
+      </w:r>
+      <w:r>
+        <w:rPr>
+          <w:rFonts w:asciiTheme="majorBidi" w:hAnsiTheme="majorBidi" w:cstheme="majorBidi"/>
+          <w:b/>
+          <w:bCs/>
+          <w:sz w:val="32"/>
+          <w:szCs w:val="32"/>
+          <w:u w:val="single"/>
+        </w:rPr>
+        <w:t>:</w:t>
+      </w:r>
+    </w:p>
+    <w:p>
+      <w:pPr>
+        <w:rPr>
+          <w:rFonts w:asciiTheme="majorBidi" w:hAnsiTheme="majorBidi" w:cstheme="majorBidi"/>
+          <w:b/>
+          <w:bCs/>
+          <w:sz w:val="32"/>
+          <w:szCs w:val="32"/>
+        </w:rPr>
+      </w:pPr>
+      <w:r>
+        <w:rPr>
+          <w:rFonts w:asciiTheme="majorBidi" w:hAnsiTheme="majorBidi" w:cstheme="majorBidi"/>
+          <w:b/>
+          <w:bCs/>
+          <w:sz w:val="32"/>
+          <w:szCs w:val="32"/>
+        </w:rPr>
+        <w:t>The Clients:</w:t>
+      </w:r>
+      <w:r>
+        <w:rPr>
+          <w:rFonts w:asciiTheme="majorBidi" w:hAnsiTheme="majorBidi" w:cstheme="majorBidi"/>
+          <w:b/>
+          <w:bCs/>
+          <w:sz w:val="32"/>
+          <w:szCs w:val="32"/>
+        </w:rPr>
+        <w:t xml:space="preserve"> Ministry of Energy, Energy Operators</w:t>
+      </w:r>
+      <w:r>
+        <w:rPr>
+          <w:rFonts w:asciiTheme="majorBidi" w:hAnsiTheme="majorBidi" w:cstheme="majorBidi"/>
+          <w:b/>
+          <w:bCs/>
+          <w:sz w:val="32"/>
+          <w:szCs w:val="32"/>
+        </w:rPr>
+        <w:t xml:space="preserve"> in Spain.</w:t>
+      </w:r>
+    </w:p>
+    <w:p>
+      <w:pPr>
+        <w:rPr>
+          <w:rFonts w:asciiTheme="majorBidi" w:hAnsiTheme="majorBidi" w:cstheme="majorBidi"/>
+          <w:sz w:val="32"/>
+          <w:szCs w:val="32"/>
+        </w:rPr>
+      </w:pPr>
+      <w:r>
+        <w:rPr>
+          <w:rFonts w:asciiTheme="majorBidi" w:hAnsiTheme="majorBidi" w:cstheme="majorBidi"/>
+          <w:sz w:val="32"/>
+          <w:szCs w:val="32"/>
+        </w:rPr>
+        <w:t xml:space="preserve">Daily energy demand is difficult to forecast. </w:t>
+      </w:r>
+      <w:r>
+        <w:rPr>
+          <w:rFonts w:asciiTheme="majorBidi" w:hAnsiTheme="majorBidi" w:cstheme="majorBidi"/>
+          <w:sz w:val="32"/>
+          <w:szCs w:val="32"/>
+        </w:rPr>
+        <w:t>There is such a thing as overproduction of energy</w:t>
+      </w:r>
+      <w:r>
+        <w:rPr>
+          <w:rFonts w:asciiTheme="majorBidi" w:hAnsiTheme="majorBidi" w:cstheme="majorBidi"/>
+          <w:sz w:val="32"/>
+          <w:szCs w:val="32"/>
+        </w:rPr>
+        <w:t xml:space="preserve"> for a day</w:t>
+      </w:r>
+      <w:r>
+        <w:rPr>
+          <w:rFonts w:asciiTheme="majorBidi" w:hAnsiTheme="majorBidi" w:cstheme="majorBidi"/>
+          <w:sz w:val="32"/>
+          <w:szCs w:val="32"/>
+        </w:rPr>
+        <w:t xml:space="preserve">. </w:t>
+      </w:r>
+      <w:r>
+        <w:rPr>
+          <w:rFonts w:asciiTheme="majorBidi" w:hAnsiTheme="majorBidi" w:cstheme="majorBidi"/>
+          <w:sz w:val="32"/>
+          <w:szCs w:val="32"/>
+        </w:rPr>
+        <w:t>Excess</w:t>
+      </w:r>
+      <w:r>
+        <w:rPr>
+          <w:rFonts w:asciiTheme="majorBidi" w:hAnsiTheme="majorBidi" w:cstheme="majorBidi"/>
+          <w:sz w:val="32"/>
+          <w:szCs w:val="32"/>
+        </w:rPr>
+        <w:t xml:space="preserve"> energy input into the grid </w:t>
+      </w:r>
+      <w:r>
+        <w:rPr>
+          <w:rFonts w:asciiTheme="majorBidi" w:hAnsiTheme="majorBidi" w:cstheme="majorBidi"/>
+          <w:sz w:val="32"/>
+          <w:szCs w:val="32"/>
+        </w:rPr>
+        <w:t xml:space="preserve">can suffocate the grid and cause </w:t>
+      </w:r>
+      <w:r>
+        <w:rPr>
+          <w:rFonts w:asciiTheme="majorBidi" w:hAnsiTheme="majorBidi" w:cstheme="majorBidi"/>
+          <w:sz w:val="32"/>
+          <w:szCs w:val="32"/>
+        </w:rPr>
+        <w:t>shutdowns</w:t>
+      </w:r>
+      <w:r>
+        <w:rPr>
+          <w:rFonts w:asciiTheme="majorBidi" w:hAnsiTheme="majorBidi" w:cstheme="majorBidi"/>
+          <w:sz w:val="32"/>
+          <w:szCs w:val="32"/>
+        </w:rPr>
+        <w:t>.</w:t>
+      </w:r>
+      <w:r>
+        <w:rPr>
+          <w:rFonts w:asciiTheme="majorBidi" w:hAnsiTheme="majorBidi" w:cstheme="majorBidi"/>
+          <w:sz w:val="32"/>
+          <w:szCs w:val="32"/>
+        </w:rPr>
+        <w:t xml:space="preserve"> </w:t>
+      </w:r>
+    </w:p>
+    <w:p>
+      <w:pPr>
+        <w:rPr>
+          <w:rFonts w:asciiTheme="majorBidi" w:hAnsiTheme="majorBidi" w:cstheme="majorBidi"/>
+          <w:sz w:val="32"/>
+          <w:szCs w:val="32"/>
+        </w:rPr>
+      </w:pPr>
+      <w:r>
+        <w:rPr>
+          <w:rFonts w:asciiTheme="majorBidi" w:hAnsiTheme="majorBidi" w:cstheme="majorBidi"/>
+          <w:sz w:val="32"/>
+          <w:szCs w:val="32"/>
+        </w:rPr>
+        <w:t xml:space="preserve">Given </w:t>
+      </w:r>
+      <w:r>
+        <w:rPr>
+          <w:rFonts w:asciiTheme="majorBidi" w:hAnsiTheme="majorBidi" w:cstheme="majorBidi"/>
+          <w:sz w:val="32"/>
+          <w:szCs w:val="32"/>
+        </w:rPr>
+        <w:t xml:space="preserve">that </w:t>
+      </w:r>
+      <w:r>
+        <w:rPr>
+          <w:rFonts w:asciiTheme="majorBidi" w:hAnsiTheme="majorBidi" w:cstheme="majorBidi"/>
+          <w:sz w:val="32"/>
+          <w:szCs w:val="32"/>
+        </w:rPr>
+        <w:t xml:space="preserve">renewable energy </w:t>
+      </w:r>
+      <w:r>
+        <w:rPr>
+          <w:rFonts w:asciiTheme="majorBidi" w:hAnsiTheme="majorBidi" w:cstheme="majorBidi"/>
+          <w:sz w:val="32"/>
+          <w:szCs w:val="32"/>
+        </w:rPr>
+        <w:t xml:space="preserve">generation </w:t>
+      </w:r>
+      <w:r>
+        <w:rPr>
+          <w:rFonts w:asciiTheme="majorBidi" w:hAnsiTheme="majorBidi" w:cstheme="majorBidi"/>
+          <w:sz w:val="32"/>
+          <w:szCs w:val="32"/>
+        </w:rPr>
+        <w:t xml:space="preserve">is highly dependant </w:t>
+      </w:r>
+      <w:r>
+        <w:rPr>
+          <w:rFonts w:asciiTheme="majorBidi" w:hAnsiTheme="majorBidi" w:cstheme="majorBidi"/>
+          <w:sz w:val="32"/>
+          <w:szCs w:val="32"/>
+        </w:rPr>
+        <w:t>on weather conditions</w:t>
+      </w:r>
+      <w:r>
+        <w:rPr>
+          <w:rFonts w:asciiTheme="majorBidi" w:hAnsiTheme="majorBidi" w:cstheme="majorBidi"/>
+          <w:sz w:val="32"/>
+          <w:szCs w:val="32"/>
+        </w:rPr>
+        <w:t xml:space="preserve">, the output </w:t>
+      </w:r>
+      <w:r>
+        <w:rPr>
+          <w:rFonts w:asciiTheme="majorBidi" w:hAnsiTheme="majorBidi" w:cstheme="majorBidi"/>
+          <w:sz w:val="32"/>
+          <w:szCs w:val="32"/>
+        </w:rPr>
+        <w:t xml:space="preserve">from these sources </w:t>
+      </w:r>
+      <w:r>
+        <w:rPr>
+          <w:rFonts w:asciiTheme="majorBidi" w:hAnsiTheme="majorBidi" w:cstheme="majorBidi"/>
+          <w:sz w:val="32"/>
+          <w:szCs w:val="32"/>
+        </w:rPr>
+        <w:t>is variable</w:t>
+      </w:r>
+      <w:r>
+        <w:rPr>
+          <w:rFonts w:asciiTheme="majorBidi" w:hAnsiTheme="majorBidi" w:cstheme="majorBidi"/>
+          <w:sz w:val="32"/>
+          <w:szCs w:val="32"/>
+        </w:rPr>
+        <w:t xml:space="preserve">. If </w:t>
+      </w:r>
+      <w:r>
+        <w:rPr>
+          <w:rFonts w:asciiTheme="majorBidi" w:hAnsiTheme="majorBidi" w:cstheme="majorBidi"/>
+          <w:sz w:val="32"/>
+          <w:szCs w:val="32"/>
+        </w:rPr>
+        <w:t xml:space="preserve">weather </w:t>
+      </w:r>
+      <w:r>
+        <w:rPr>
+          <w:rFonts w:asciiTheme="majorBidi" w:hAnsiTheme="majorBidi" w:cstheme="majorBidi"/>
+          <w:sz w:val="32"/>
+          <w:szCs w:val="32"/>
+        </w:rPr>
+        <w:t>conditions are favourable</w:t>
+      </w:r>
+      <w:r>
+        <w:rPr>
+          <w:rFonts w:asciiTheme="majorBidi" w:hAnsiTheme="majorBidi" w:cstheme="majorBidi"/>
+          <w:sz w:val="32"/>
+          <w:szCs w:val="32"/>
+        </w:rPr>
+        <w:t xml:space="preserve"> and renewable energy sources are</w:t>
+      </w:r>
+      <w:r>
+        <w:rPr>
+          <w:rFonts w:asciiTheme="majorBidi" w:hAnsiTheme="majorBidi" w:cstheme="majorBidi"/>
+          <w:sz w:val="32"/>
+          <w:szCs w:val="32"/>
+        </w:rPr>
+        <w:t xml:space="preserve"> abundantly</w:t>
+      </w:r>
+      <w:r>
+        <w:rPr>
+          <w:rFonts w:asciiTheme="majorBidi" w:hAnsiTheme="majorBidi" w:cstheme="majorBidi"/>
+          <w:sz w:val="32"/>
+          <w:szCs w:val="32"/>
+        </w:rPr>
+        <w:t xml:space="preserve"> producing </w:t>
+      </w:r>
+      <w:r>
+        <w:rPr>
+          <w:rFonts w:asciiTheme="majorBidi" w:hAnsiTheme="majorBidi" w:cstheme="majorBidi"/>
+          <w:sz w:val="32"/>
+          <w:szCs w:val="32"/>
+        </w:rPr>
+        <w:t xml:space="preserve">on a day, then operators </w:t>
+      </w:r>
+      <w:r>
+        <w:rPr>
+          <w:rFonts w:asciiTheme="majorBidi" w:hAnsiTheme="majorBidi" w:cstheme="majorBidi"/>
+          <w:sz w:val="32"/>
+          <w:szCs w:val="32"/>
+        </w:rPr>
+        <w:t>must</w:t>
+      </w:r>
+      <w:r>
+        <w:rPr>
+          <w:rFonts w:asciiTheme="majorBidi" w:hAnsiTheme="majorBidi" w:cstheme="majorBidi"/>
+          <w:sz w:val="32"/>
+          <w:szCs w:val="32"/>
+        </w:rPr>
+        <w:t xml:space="preserve"> </w:t>
+      </w:r>
+      <w:r>
+        <w:rPr>
+          <w:rFonts w:asciiTheme="majorBidi" w:hAnsiTheme="majorBidi" w:cstheme="majorBidi"/>
+          <w:sz w:val="32"/>
+          <w:szCs w:val="32"/>
+        </w:rPr>
+        <w:t>quickly</w:t>
+      </w:r>
+      <w:r>
+        <w:rPr>
+          <w:rFonts w:asciiTheme="majorBidi" w:hAnsiTheme="majorBidi" w:cstheme="majorBidi"/>
+          <w:sz w:val="32"/>
+          <w:szCs w:val="32"/>
+        </w:rPr>
+        <w:t xml:space="preserve"> reduce </w:t>
+      </w:r>
+      <w:r>
+        <w:rPr>
+          <w:rFonts w:asciiTheme="majorBidi" w:hAnsiTheme="majorBidi" w:cstheme="majorBidi"/>
+          <w:sz w:val="32"/>
+          <w:szCs w:val="32"/>
+        </w:rPr>
+        <w:t>fossil fuel</w:t>
+      </w:r>
+      <w:r>
+        <w:rPr>
+          <w:rFonts w:asciiTheme="majorBidi" w:hAnsiTheme="majorBidi" w:cstheme="majorBidi"/>
+          <w:sz w:val="32"/>
+          <w:szCs w:val="32"/>
+        </w:rPr>
+        <w:t xml:space="preserve"> output</w:t>
+      </w:r>
+      <w:r>
+        <w:rPr>
+          <w:rFonts w:asciiTheme="majorBidi" w:hAnsiTheme="majorBidi" w:cstheme="majorBidi"/>
+          <w:sz w:val="32"/>
+          <w:szCs w:val="32"/>
+        </w:rPr>
+        <w:t xml:space="preserve"> to avoid a grid oversupply meltdown</w:t>
+      </w:r>
+      <w:r>
+        <w:rPr>
+          <w:rFonts w:asciiTheme="majorBidi" w:hAnsiTheme="majorBidi" w:cstheme="majorBidi"/>
+          <w:sz w:val="32"/>
+          <w:szCs w:val="32"/>
+        </w:rPr>
+        <w:t xml:space="preserve"> which translates to extra unnecessary cost in energy production</w:t>
+      </w:r>
+      <w:r>
+        <w:rPr>
+          <w:rFonts w:asciiTheme="majorBidi" w:hAnsiTheme="majorBidi" w:cstheme="majorBidi"/>
+          <w:sz w:val="32"/>
+          <w:szCs w:val="32"/>
+        </w:rPr>
+        <w:t>.</w:t>
+      </w:r>
+      <w:r>
+        <w:rPr>
+          <w:rFonts w:asciiTheme="majorBidi" w:hAnsiTheme="majorBidi" w:cstheme="majorBidi"/>
+          <w:sz w:val="32"/>
+          <w:szCs w:val="32"/>
+        </w:rPr>
+        <w:t xml:space="preserve"> </w:t>
+      </w:r>
+    </w:p>
+    <w:p>
+      <w:pPr>
+        <w:rPr>
+          <w:rFonts w:asciiTheme="majorBidi" w:hAnsiTheme="majorBidi" w:cstheme="majorBidi"/>
+          <w:sz w:val="32"/>
+          <w:szCs w:val="32"/>
+        </w:rPr>
+      </w:pPr>
+      <w:r>
+        <w:rPr>
+          <w:rFonts w:asciiTheme="majorBidi" w:hAnsiTheme="majorBidi" w:cstheme="majorBidi"/>
+          <w:sz w:val="32"/>
+          <w:szCs w:val="32"/>
+        </w:rPr>
+        <w:t>By accurately forecasting energy demand 24 hours in advance, the clients will know how much energy is required for each day and can use other models to forecast energy source distribution for the day. This will reduce wasted energy cost as well as unbudgeted operational cost to switch energy sources.</w:t>
+      </w:r>
+    </w:p>
+    <w:p>
+      <w:pPr>
+        <w:rPr>
+          <w:rFonts w:asciiTheme="majorBidi" w:hAnsiTheme="majorBidi" w:cstheme="majorBidi"/>
+          <w:sz w:val="32"/>
+          <w:szCs w:val="32"/>
+        </w:rPr>
+      </w:pPr>
+      <w:r>
+        <w:rPr>
+          <w:rFonts w:asciiTheme="majorBidi" w:hAnsiTheme="majorBidi" w:cstheme="majorBidi"/>
+          <w:sz w:val="32"/>
+          <w:szCs w:val="32"/>
+        </w:rPr>
+        <w:t>This project will create a model that will</w:t>
+      </w:r>
+      <w:r>
+        <w:rPr>
+          <w:rFonts w:asciiTheme="majorBidi" w:hAnsiTheme="majorBidi" w:cstheme="majorBidi"/>
+          <w:sz w:val="32"/>
+          <w:szCs w:val="32"/>
+        </w:rPr>
+        <w:t xml:space="preserve"> forecast </w:t>
+      </w:r>
+      <w:r>
+        <w:rPr>
+          <w:rFonts w:asciiTheme="majorBidi" w:hAnsiTheme="majorBidi" w:cstheme="majorBidi"/>
+          <w:sz w:val="32"/>
+          <w:szCs w:val="32"/>
+        </w:rPr>
+        <w:t>energy demand</w:t>
+      </w:r>
+      <w:r>
+        <w:rPr>
+          <w:rFonts w:asciiTheme="majorBidi" w:hAnsiTheme="majorBidi" w:cstheme="majorBidi"/>
+          <w:sz w:val="32"/>
+          <w:szCs w:val="32"/>
+        </w:rPr>
+        <w:t xml:space="preserve"> by taking into consideration the time of year</w:t>
+      </w:r>
+      <w:r>
+        <w:rPr>
+          <w:rFonts w:asciiTheme="majorBidi" w:hAnsiTheme="majorBidi" w:cstheme="majorBidi"/>
+          <w:sz w:val="32"/>
+          <w:szCs w:val="32"/>
+        </w:rPr>
+        <w:t xml:space="preserve"> and weather conditions such as temperature, pressure, humidity.</w:t>
+      </w:r>
+      <w:bookmarkStart w:id="0" w:name="_GoBack"/>
+      <w:bookmarkEnd w:id="0"/>
+    </w:p>
+    <w:p>
+      <w:pPr>
+        <w:pStyle w:val="ListParagraph"/>
+        <w:rPr>
+          <w:rFonts w:asciiTheme="majorBidi" w:hAnsiTheme="majorBidi" w:cstheme="majorBidi"/>
+          <w:sz w:val="32"/>
+          <w:szCs w:val="32"/>
+        </w:rPr>
+      </w:pPr>
+    </w:p>
+    <w:p>
+      <w:pPr>
+        <w:rPr>
+          <w:rFonts w:asciiTheme="majorBidi" w:hAnsiTheme="majorBidi" w:cstheme="majorBidi"/>
+          <w:b/>
+          <w:bCs/>
+          <w:sz w:val="32"/>
+          <w:szCs w:val="32"/>
+          <w:u w:val="single"/>
+        </w:rPr>
+      </w:pPr>
+      <w:r>
+        <w:rPr>
+          <w:rFonts w:asciiTheme="majorBidi" w:hAnsiTheme="majorBidi" w:cstheme="majorBidi"/>
+          <w:b/>
+          <w:bCs/>
+          <w:sz w:val="32"/>
+          <w:szCs w:val="32"/>
+          <w:u w:val="single"/>
+        </w:rPr>
+        <w:t>Deliverables</w:t>
+      </w:r>
+      <w:r>
+        <w:rPr>
+          <w:rFonts w:asciiTheme="majorBidi" w:hAnsiTheme="majorBidi" w:cstheme="majorBidi"/>
+          <w:b/>
+          <w:bCs/>
+          <w:sz w:val="32"/>
+          <w:szCs w:val="32"/>
+          <w:u w:val="single"/>
+        </w:rPr>
+        <w:t>:</w:t>
+      </w:r>
+    </w:p>
+    <w:p>
+      <w:pPr>
+        <w:pStyle w:val="ListParagraph"/>
+        <w:numPr>
+          <w:ilvl w:val="0"/>
+          <w:numId w:val="6"/>
+        </w:numPr>
+        <w:rPr>
+          <w:rFonts w:asciiTheme="majorBidi" w:hAnsiTheme="majorBidi" w:cstheme="majorBidi"/>
+          <w:sz w:val="32"/>
+          <w:szCs w:val="32"/>
+        </w:rPr>
+      </w:pPr>
+      <w:r>
+        <w:rPr>
+          <w:rFonts w:asciiTheme="majorBidi" w:hAnsiTheme="majorBidi" w:cstheme="majorBidi"/>
+          <w:sz w:val="32"/>
+          <w:szCs w:val="32"/>
+        </w:rPr>
+        <w:t>Data Cleaning and removing unnecessary features from the dataset.</w:t>
+      </w:r>
+    </w:p>
+    <w:p>
+      <w:pPr>
+        <w:pStyle w:val="ListParagraph"/>
+        <w:numPr>
+          <w:ilvl w:val="0"/>
+          <w:numId w:val="6"/>
+        </w:numPr>
+        <w:rPr>
+          <w:rFonts w:asciiTheme="majorBidi" w:hAnsiTheme="majorBidi" w:cstheme="majorBidi"/>
+          <w:sz w:val="32"/>
+          <w:szCs w:val="32"/>
+        </w:rPr>
+      </w:pPr>
+    </w:p>
+    <w:p>
+      <w:pPr>
+        <w:rPr>
+          <w:rFonts w:asciiTheme="majorBidi" w:hAnsiTheme="majorBidi" w:cstheme="majorBidi"/>
+          <w:sz w:val="32"/>
+          <w:szCs w:val="32"/>
+        </w:rPr>
+      </w:pPr>
+    </w:p>
+    <w:p>
+      <w:pPr>
+        <w:rPr>
+          <w:rFonts w:asciiTheme="majorBidi" w:hAnsiTheme="majorBidi" w:cstheme="majorBidi"/>
+          <w:sz w:val="32"/>
+          <w:szCs w:val="32"/>
+        </w:rPr>
+      </w:pPr>
+    </w:p>
+    <w:p>
+      <w:pPr>
+        <w:rPr>
+          <w:rFonts w:asciiTheme="majorBidi" w:hAnsiTheme="majorBidi" w:cstheme="majorBidi"/>
+          <w:sz w:val="32"/>
+          <w:szCs w:val="32"/>
+        </w:rPr>
+      </w:pPr>
+    </w:p>
+    <w:p>
+      <w:pPr>
+        <w:rPr>
+          <w:rFonts w:asciiTheme="majorBidi" w:hAnsiTheme="majorBidi" w:cstheme="majorBidi"/>
+          <w:sz w:val="32"/>
+          <w:szCs w:val="32"/>
+        </w:rPr>
+      </w:pPr>
+    </w:p>
+    <w:p>
+      <w:pPr>
+        <w:rPr>
+          <w:rFonts w:asciiTheme="majorBidi" w:hAnsiTheme="majorBidi" w:cstheme="majorBidi"/>
+          <w:sz w:val="32"/>
+          <w:szCs w:val="32"/>
+        </w:rPr>
+      </w:pPr>
+    </w:p>
+    <w:p>
+      <w:pPr>
+        <w:rPr>
+          <w:rFonts w:asciiTheme="majorBidi" w:hAnsiTheme="majorBidi" w:cstheme="majorBidi"/>
+          <w:sz w:val="32"/>
+          <w:szCs w:val="32"/>
+        </w:rPr>
+      </w:pPr>
+    </w:p>
+    <w:p>
+      <w:pPr>
+        <w:rPr>
+          <w:rFonts w:asciiTheme="majorBidi" w:hAnsiTheme="majorBidi" w:cstheme="majorBidi"/>
+          <w:sz w:val="32"/>
+          <w:szCs w:val="32"/>
+        </w:rPr>
+      </w:pPr>
+    </w:p>
+    <w:p>
+      <w:pPr>
+        <w:rPr>
+          <w:rFonts w:asciiTheme="majorBidi" w:hAnsiTheme="majorBidi" w:cstheme="majorBidi"/>
+          <w:sz w:val="32"/>
+          <w:szCs w:val="32"/>
+        </w:rPr>
+      </w:pPr>
+    </w:p>
+    <w:p>
+      <w:pPr>
+        <w:rPr>
+          <w:rFonts w:asciiTheme="majorBidi" w:hAnsiTheme="majorBidi" w:cstheme="majorBidi"/>
+          <w:sz w:val="32"/>
+          <w:szCs w:val="32"/>
+        </w:rPr>
+      </w:pPr>
+    </w:p>
+    <w:p>
+      <w:pPr>
+        <w:rPr>
+          <w:rFonts w:asciiTheme="majorBidi" w:hAnsiTheme="majorBidi" w:cstheme="majorBidi"/>
+          <w:sz w:val="32"/>
+          <w:szCs w:val="32"/>
+        </w:rPr>
+      </w:pPr>
+    </w:p>
+    <w:p>
+      <w:pPr>
+        <w:rPr>
+          <w:rFonts w:asciiTheme="majorBidi" w:hAnsiTheme="majorBidi" w:cstheme="majorBidi"/>
+          <w:sz w:val="32"/>
+          <w:szCs w:val="32"/>
+        </w:rPr>
+      </w:pPr>
+    </w:p>
+    <w:p>
+      <w:pPr>
+        <w:rPr>
+          <w:rFonts w:asciiTheme="majorBidi" w:hAnsiTheme="majorBidi" w:cstheme="majorBidi"/>
+          <w:sz w:val="32"/>
+          <w:szCs w:val="32"/>
+        </w:rPr>
+      </w:pPr>
+    </w:p>
+    <w:p>
+      <w:pPr>
+        <w:rPr>
+          <w:rFonts w:asciiTheme="majorBidi" w:hAnsiTheme="majorBidi" w:cstheme="majorBidi"/>
+          <w:sz w:val="32"/>
+          <w:szCs w:val="32"/>
+        </w:rPr>
+      </w:pPr>
+    </w:p>
+    <w:p>
+      <w:pPr>
+        <w:rPr>
+          <w:rFonts w:asciiTheme="majorBidi" w:hAnsiTheme="majorBidi" w:cstheme="majorBidi"/>
+          <w:sz w:val="32"/>
+          <w:szCs w:val="32"/>
+        </w:rPr>
+      </w:pPr>
+    </w:p>
+    <w:p>
+      <w:pPr>
+        <w:rPr>
+          <w:rFonts w:asciiTheme="majorBidi" w:hAnsiTheme="majorBidi" w:cstheme="majorBidi"/>
+          <w:sz w:val="32"/>
+          <w:szCs w:val="32"/>
+        </w:rPr>
+      </w:pPr>
+    </w:p>
+    <w:p>
+      <w:pPr>
+        <w:numPr>
+          <w:ilvl w:val="0"/>
+          <w:numId w:val="4"/>
+        </w:numPr>
+        <w:shd w:val="clear" w:color="auto" w:fill="FFFFFF"/>
+        <w:spacing w:before="100" w:beforeAutospacing="1" w:after="100" w:afterAutospacing="1" w:line="240" w:lineRule="auto"/>
+        <w:rPr>
+          <w:rFonts w:ascii="Roboto" w:eastAsia="Times New Roman" w:hAnsi="Roboto" w:cs="Times New Roman"/>
+          <w:color w:val="333333"/>
           <w:sz w:val="24"/>
           <w:szCs w:val="24"/>
-          <w:u w:val="single"/>
-        </w:rPr>
-        <w:t xml:space="preserve">Gold Prices:  </w:t>
-      </w:r>
-      <w:r>
-        <w:rPr>
-          <w:rFonts w:asciiTheme="majorBidi" w:hAnsiTheme="majorBidi" w:cstheme="majorBidi"/>
-          <w:b/>
-          <w:bCs/>
-          <w:i/>
-          <w:iCs/>
+          <w:lang w:eastAsia="en-CA"/>
+        </w:rPr>
+      </w:pPr>
+      <w:r>
+        <w:rPr>
+          <w:rFonts w:ascii="Roboto" w:eastAsia="Times New Roman" w:hAnsi="Roboto" w:cs="Times New Roman"/>
+          <w:color w:val="333333"/>
           <w:sz w:val="24"/>
           <w:szCs w:val="24"/>
-          <w:u w:val="single"/>
-        </w:rPr>
-        <w:t>Yahoo finance</w:t>
-      </w:r>
-      <w:r>
-        <w:rPr>
-          <w:rFonts w:asciiTheme="majorBidi" w:hAnsiTheme="majorBidi" w:cstheme="majorBidi"/>
-          <w:b/>
-          <w:bCs/>
-          <w:i/>
-          <w:iCs/>
+          <w:lang w:eastAsia="en-CA"/>
+        </w:rPr>
+        <w:t>What is the problem you want to solve?</w:t>
+      </w:r>
+    </w:p>
+    <w:p>
+      <w:pPr>
+        <w:numPr>
+          <w:ilvl w:val="0"/>
+          <w:numId w:val="4"/>
+        </w:numPr>
+        <w:shd w:val="clear" w:color="auto" w:fill="FFFFFF"/>
+        <w:spacing w:before="100" w:beforeAutospacing="1" w:after="100" w:afterAutospacing="1" w:line="240" w:lineRule="auto"/>
+        <w:rPr>
+          <w:rFonts w:ascii="Roboto" w:eastAsia="Times New Roman" w:hAnsi="Roboto" w:cs="Times New Roman"/>
+          <w:color w:val="333333"/>
           <w:sz w:val="24"/>
           <w:szCs w:val="24"/>
-          <w:u w:val="single"/>
-        </w:rPr>
-        <w:t>:</w:t>
-      </w:r>
-      <w:r>
-        <w:t xml:space="preserve"> </w:t>
-      </w:r>
-      <w:hyperlink r:id="rId5" w:history="1">
-        <w:r>
-          <w:rPr>
-            <w:rStyle w:val="Hyperlink"/>
-          </w:rPr>
-          <w:t>https://finance.yahoo.com/quote/%5EDJI/history?p=%5EDJI</w:t>
-        </w:r>
-      </w:hyperlink>
-    </w:p>
-    <w:p>
-      <w:pPr>
-        <w:rPr>
-          <w:rFonts w:asciiTheme="majorBidi" w:hAnsiTheme="majorBidi" w:cstheme="majorBidi"/>
-          <w:b/>
-          <w:bCs/>
-          <w:i/>
-          <w:iCs/>
+          <w:lang w:eastAsia="en-CA"/>
+        </w:rPr>
+      </w:pPr>
+      <w:r>
+        <w:rPr>
+          <w:rFonts w:ascii="Roboto" w:eastAsia="Times New Roman" w:hAnsi="Roboto" w:cs="Times New Roman"/>
+          <w:color w:val="333333"/>
           <w:sz w:val="24"/>
           <w:szCs w:val="24"/>
-          <w:u w:val="single"/>
-        </w:rPr>
-      </w:pPr>
-      <w:r>
-        <w:rPr>
-          <w:rFonts w:asciiTheme="majorBidi" w:hAnsiTheme="majorBidi" w:cstheme="majorBidi"/>
-          <w:b/>
-          <w:bCs/>
-          <w:i/>
-          <w:iCs/>
+          <w:lang w:eastAsia="en-CA"/>
+        </w:rPr>
+        <w:t>Who is your client and why do they care about this problem? In other words, what will your client do or decide based on your analysis that they wouldn’t have done otherwise?</w:t>
+      </w:r>
+    </w:p>
+    <w:p>
+      <w:pPr>
+        <w:numPr>
+          <w:ilvl w:val="0"/>
+          <w:numId w:val="4"/>
+        </w:numPr>
+        <w:shd w:val="clear" w:color="auto" w:fill="FFFFFF"/>
+        <w:spacing w:before="100" w:beforeAutospacing="1" w:after="100" w:afterAutospacing="1" w:line="240" w:lineRule="auto"/>
+        <w:rPr>
+          <w:rFonts w:ascii="Roboto" w:eastAsia="Times New Roman" w:hAnsi="Roboto" w:cs="Times New Roman"/>
+          <w:color w:val="333333"/>
           <w:sz w:val="24"/>
           <w:szCs w:val="24"/>
-          <w:u w:val="single"/>
-        </w:rPr>
-        <w:t>Federal Funds Rate</w:t>
-      </w:r>
-      <w:r>
-        <w:rPr>
-          <w:rFonts w:asciiTheme="majorBidi" w:hAnsiTheme="majorBidi" w:cstheme="majorBidi"/>
-          <w:b/>
-          <w:bCs/>
-          <w:i/>
-          <w:iCs/>
+          <w:lang w:eastAsia="en-CA"/>
+        </w:rPr>
+      </w:pPr>
+      <w:r>
+        <w:rPr>
+          <w:rFonts w:ascii="Roboto" w:eastAsia="Times New Roman" w:hAnsi="Roboto" w:cs="Times New Roman"/>
+          <w:color w:val="333333"/>
           <w:sz w:val="24"/>
           <w:szCs w:val="24"/>
-          <w:u w:val="single"/>
-        </w:rPr>
-        <w:t xml:space="preserve">: </w:t>
-      </w:r>
-    </w:p>
-    <w:p>
-      <w:hyperlink r:id="rId6" w:history="1">
-        <w:r>
-          <w:rPr>
-            <w:rStyle w:val="Hyperlink"/>
-          </w:rPr>
-          <w:t>https://www.macrotrends.net/2015/fed-funds-rate-historical-chart</w:t>
-        </w:r>
-      </w:hyperlink>
-    </w:p>
-    <w:p>
-      <w:pPr>
-        <w:rPr>
-          <w:rFonts w:asciiTheme="majorBidi" w:hAnsiTheme="majorBidi" w:cstheme="majorBidi"/>
-          <w:b/>
-          <w:bCs/>
-          <w:sz w:val="32"/>
-          <w:szCs w:val="32"/>
-          <w:u w:val="single"/>
-        </w:rPr>
-      </w:pPr>
-      <w:r>
-        <w:rPr>
-          <w:rFonts w:asciiTheme="majorBidi" w:hAnsiTheme="majorBidi" w:cstheme="majorBidi"/>
-          <w:b/>
-          <w:bCs/>
-          <w:sz w:val="32"/>
-          <w:szCs w:val="32"/>
-          <w:u w:val="single"/>
-        </w:rPr>
-        <w:t xml:space="preserve">Clients: </w:t>
-      </w:r>
-      <w:r>
-        <w:rPr>
-          <w:rFonts w:asciiTheme="majorBidi" w:hAnsiTheme="majorBidi" w:cstheme="majorBidi"/>
-          <w:sz w:val="32"/>
-          <w:szCs w:val="32"/>
-        </w:rPr>
-        <w:t xml:space="preserve">Investment Banks and institutions, Retail Traders &amp; Hedge funds, </w:t>
-      </w:r>
-      <w:r>
-        <w:rPr>
-          <w:rFonts w:asciiTheme="majorBidi" w:hAnsiTheme="majorBidi" w:cstheme="majorBidi"/>
-          <w:sz w:val="32"/>
-          <w:szCs w:val="32"/>
-        </w:rPr>
-        <w:t>Gold Companies.</w:t>
-      </w:r>
+          <w:lang w:eastAsia="en-CA"/>
+        </w:rPr>
+        <w:t>What data are you using? How will you acquire the data?</w:t>
+      </w:r>
+    </w:p>
+    <w:p>
+      <w:pPr>
+        <w:numPr>
+          <w:ilvl w:val="0"/>
+          <w:numId w:val="4"/>
+        </w:numPr>
+        <w:shd w:val="clear" w:color="auto" w:fill="FFFFFF"/>
+        <w:spacing w:before="100" w:beforeAutospacing="1" w:after="100" w:afterAutospacing="1" w:line="240" w:lineRule="auto"/>
+        <w:rPr>
+          <w:rFonts w:ascii="Roboto" w:eastAsia="Times New Roman" w:hAnsi="Roboto" w:cs="Times New Roman"/>
+          <w:color w:val="333333"/>
+          <w:sz w:val="24"/>
+          <w:szCs w:val="24"/>
+          <w:lang w:eastAsia="en-CA"/>
+        </w:rPr>
+      </w:pPr>
+      <w:r>
+        <w:rPr>
+          <w:rFonts w:ascii="Roboto" w:eastAsia="Times New Roman" w:hAnsi="Roboto" w:cs="Times New Roman"/>
+          <w:color w:val="333333"/>
+          <w:sz w:val="24"/>
+          <w:szCs w:val="24"/>
+          <w:lang w:eastAsia="en-CA"/>
+        </w:rPr>
+        <w:t>Briefly outline how you’ll solve this problem. Your approach may change later, but this is a good first step to get you thinking about a method and solution.</w:t>
+      </w:r>
+    </w:p>
+    <w:p>
+      <w:pPr>
+        <w:numPr>
+          <w:ilvl w:val="0"/>
+          <w:numId w:val="4"/>
+        </w:numPr>
+        <w:shd w:val="clear" w:color="auto" w:fill="FFFFFF"/>
+        <w:spacing w:before="100" w:beforeAutospacing="1" w:after="100" w:afterAutospacing="1" w:line="240" w:lineRule="auto"/>
+        <w:rPr>
+          <w:rFonts w:ascii="Roboto" w:eastAsia="Times New Roman" w:hAnsi="Roboto" w:cs="Times New Roman"/>
+          <w:color w:val="333333"/>
+          <w:sz w:val="24"/>
+          <w:szCs w:val="24"/>
+          <w:lang w:eastAsia="en-CA"/>
+        </w:rPr>
+      </w:pPr>
+      <w:r>
+        <w:rPr>
+          <w:rFonts w:ascii="Roboto" w:eastAsia="Times New Roman" w:hAnsi="Roboto" w:cs="Times New Roman"/>
+          <w:color w:val="333333"/>
+          <w:sz w:val="24"/>
+          <w:szCs w:val="24"/>
+          <w:lang w:eastAsia="en-CA"/>
+        </w:rPr>
+        <w:t>What are your deliverables? Typically, this includes code, a paper, or a slide deck.</w:t>
+      </w:r>
+    </w:p>
+    <w:p>
+      <w:pPr>
+        <w:pStyle w:val="ListParagraph"/>
+        <w:rPr>
+          <w:rFonts w:asciiTheme="majorBidi" w:hAnsiTheme="majorBidi" w:cstheme="majorBidi"/>
+          <w:sz w:val="32"/>
+          <w:szCs w:val="32"/>
+        </w:rPr>
+      </w:pPr>
     </w:p>
     <w:p>
       <w:pPr>
@@ -574,371 +1612,6 @@
       <w:pPr>
         <w:pStyle w:val="ListParagraph"/>
         <w:ind w:left="0"/>
-        <w:jc w:val="center"/>
-        <w:rPr>
-          <w:rFonts w:asciiTheme="majorBidi" w:hAnsiTheme="majorBidi" w:cstheme="majorBidi"/>
-          <w:b/>
-          <w:bCs/>
-          <w:sz w:val="40"/>
-          <w:szCs w:val="40"/>
-        </w:rPr>
-      </w:pPr>
-      <w:r>
-        <w:rPr>
-          <w:rFonts w:asciiTheme="majorBidi" w:hAnsiTheme="majorBidi" w:cstheme="majorBidi"/>
-          <w:b/>
-          <w:bCs/>
-          <w:sz w:val="40"/>
-          <w:szCs w:val="40"/>
-        </w:rPr>
-        <w:t xml:space="preserve">Proposal </w:t>
-      </w:r>
-      <w:r>
-        <w:rPr>
-          <w:rFonts w:asciiTheme="majorBidi" w:hAnsiTheme="majorBidi" w:cstheme="majorBidi"/>
-          <w:b/>
-          <w:bCs/>
-          <w:sz w:val="40"/>
-          <w:szCs w:val="40"/>
-        </w:rPr>
-        <w:t>2</w:t>
-      </w:r>
-    </w:p>
-    <w:p>
-      <w:pPr>
-        <w:rPr>
-          <w:rFonts w:asciiTheme="majorBidi" w:hAnsiTheme="majorBidi" w:cstheme="majorBidi"/>
-          <w:b/>
-          <w:bCs/>
-          <w:sz w:val="32"/>
-          <w:szCs w:val="32"/>
-          <w:u w:val="single"/>
-        </w:rPr>
-      </w:pPr>
-    </w:p>
-    <w:p>
-      <w:pPr>
-        <w:rPr>
-          <w:rFonts w:asciiTheme="majorBidi" w:hAnsiTheme="majorBidi" w:cstheme="majorBidi"/>
-          <w:sz w:val="32"/>
-          <w:szCs w:val="32"/>
-        </w:rPr>
-      </w:pPr>
-      <w:r>
-        <w:rPr>
-          <w:rFonts w:asciiTheme="majorBidi" w:hAnsiTheme="majorBidi" w:cstheme="majorBidi"/>
-          <w:b/>
-          <w:bCs/>
-          <w:sz w:val="32"/>
-          <w:szCs w:val="32"/>
-          <w:u w:val="single"/>
-        </w:rPr>
-        <w:t>Title</w:t>
-      </w:r>
-      <w:r>
-        <w:rPr>
-          <w:rFonts w:asciiTheme="majorBidi" w:hAnsiTheme="majorBidi" w:cstheme="majorBidi"/>
-          <w:b/>
-          <w:bCs/>
-          <w:sz w:val="32"/>
-          <w:szCs w:val="32"/>
-          <w:u w:val="single"/>
-        </w:rPr>
-        <w:t>:</w:t>
-      </w:r>
-      <w:r>
-        <w:rPr>
-          <w:rFonts w:asciiTheme="majorBidi" w:hAnsiTheme="majorBidi" w:cstheme="majorBidi"/>
-          <w:b/>
-          <w:bCs/>
-          <w:sz w:val="32"/>
-          <w:szCs w:val="32"/>
-          <w:u w:val="single"/>
-        </w:rPr>
-        <w:t xml:space="preserve"> </w:t>
-      </w:r>
-      <w:r>
-        <w:rPr>
-          <w:rFonts w:asciiTheme="majorBidi" w:hAnsiTheme="majorBidi" w:cstheme="majorBidi"/>
-          <w:sz w:val="32"/>
-          <w:szCs w:val="32"/>
-        </w:rPr>
-        <w:t>Credit Card Fraud Detection</w:t>
-      </w:r>
-    </w:p>
-    <w:p>
-      <w:pPr>
-        <w:rPr>
-          <w:rFonts w:asciiTheme="majorBidi" w:hAnsiTheme="majorBidi" w:cstheme="majorBidi"/>
-          <w:sz w:val="32"/>
-          <w:szCs w:val="32"/>
-        </w:rPr>
-      </w:pPr>
-      <w:r>
-        <w:rPr>
-          <w:rFonts w:asciiTheme="majorBidi" w:hAnsiTheme="majorBidi" w:cstheme="majorBidi"/>
-          <w:sz w:val="32"/>
-          <w:szCs w:val="32"/>
-        </w:rPr>
-        <w:t>This dataset is a synthetic dataset</w:t>
-      </w:r>
-      <w:r>
-        <w:rPr>
-          <w:rFonts w:asciiTheme="majorBidi" w:hAnsiTheme="majorBidi" w:cstheme="majorBidi"/>
-          <w:sz w:val="32"/>
-          <w:szCs w:val="32"/>
-        </w:rPr>
-        <w:t xml:space="preserve"> containing 11 columns.</w:t>
-      </w:r>
-    </w:p>
-    <w:p>
-      <w:pPr>
-        <w:rPr>
-          <w:rFonts w:asciiTheme="majorBidi" w:hAnsiTheme="majorBidi" w:cstheme="majorBidi"/>
-          <w:b/>
-          <w:bCs/>
-          <w:i/>
-          <w:iCs/>
-          <w:sz w:val="24"/>
-          <w:szCs w:val="24"/>
-          <w:u w:val="single"/>
-        </w:rPr>
-      </w:pPr>
-      <w:r>
-        <w:rPr>
-          <w:rFonts w:asciiTheme="majorBidi" w:hAnsiTheme="majorBidi" w:cstheme="majorBidi"/>
-          <w:b/>
-          <w:bCs/>
-          <w:sz w:val="32"/>
-          <w:szCs w:val="32"/>
-          <w:u w:val="single"/>
-        </w:rPr>
-        <w:t>Dataset:</w:t>
-      </w:r>
-      <w:r>
-        <w:rPr>
-          <w:rFonts w:asciiTheme="majorBidi" w:hAnsiTheme="majorBidi" w:cstheme="majorBidi"/>
-          <w:b/>
-          <w:bCs/>
-          <w:i/>
-          <w:iCs/>
-          <w:sz w:val="24"/>
-          <w:szCs w:val="24"/>
-          <w:u w:val="single"/>
-        </w:rPr>
-        <w:t xml:space="preserve"> </w:t>
-      </w:r>
-    </w:p>
-    <w:p>
-      <w:hyperlink r:id="rId7" w:history="1">
-        <w:r>
-          <w:rPr>
-            <w:rStyle w:val="Hyperlink"/>
-          </w:rPr>
-          <w:t>https://www.kaggle.com/ntnu-testimon/paysim1</w:t>
-        </w:r>
-      </w:hyperlink>
-    </w:p>
-    <w:p/>
-    <w:p>
-      <w:pPr>
-        <w:rPr>
-          <w:rFonts w:asciiTheme="majorBidi" w:hAnsiTheme="majorBidi" w:cstheme="majorBidi"/>
-          <w:b/>
-          <w:bCs/>
-          <w:sz w:val="32"/>
-          <w:szCs w:val="32"/>
-          <w:u w:val="single"/>
-        </w:rPr>
-      </w:pPr>
-      <w:r>
-        <w:rPr>
-          <w:rFonts w:asciiTheme="majorBidi" w:hAnsiTheme="majorBidi" w:cstheme="majorBidi"/>
-          <w:b/>
-          <w:bCs/>
-          <w:sz w:val="32"/>
-          <w:szCs w:val="32"/>
-          <w:u w:val="single"/>
-        </w:rPr>
-        <w:t xml:space="preserve">Clients: </w:t>
-      </w:r>
-      <w:r>
-        <w:rPr>
-          <w:rFonts w:asciiTheme="majorBidi" w:hAnsiTheme="majorBidi" w:cstheme="majorBidi"/>
-          <w:sz w:val="32"/>
-          <w:szCs w:val="32"/>
-        </w:rPr>
-        <w:t xml:space="preserve">Investment Banks and institutions, Retail Traders &amp; Hedge funds, </w:t>
-      </w:r>
-      <w:r>
-        <w:rPr>
-          <w:rFonts w:asciiTheme="majorBidi" w:hAnsiTheme="majorBidi" w:cstheme="majorBidi"/>
-          <w:sz w:val="32"/>
-          <w:szCs w:val="32"/>
-        </w:rPr>
-        <w:t>Gold Companies.</w:t>
-      </w:r>
-    </w:p>
-    <w:p/>
-    <w:p/>
-    <w:p/>
-    <w:p/>
-    <w:p/>
-    <w:p/>
-    <w:p/>
-    <w:p/>
-    <w:p/>
-    <w:p/>
-    <w:p/>
-    <w:p/>
-    <w:p/>
-    <w:p/>
-    <w:p/>
-    <w:p/>
-    <w:p/>
-    <w:p/>
-    <w:p/>
-    <w:p>
-      <w:pPr>
-        <w:pStyle w:val="ListParagraph"/>
-        <w:ind w:left="0"/>
-        <w:jc w:val="center"/>
-        <w:rPr>
-          <w:rFonts w:asciiTheme="majorBidi" w:hAnsiTheme="majorBidi" w:cstheme="majorBidi"/>
-          <w:b/>
-          <w:bCs/>
-          <w:sz w:val="40"/>
-          <w:szCs w:val="40"/>
-        </w:rPr>
-      </w:pPr>
-      <w:r>
-        <w:rPr>
-          <w:rFonts w:asciiTheme="majorBidi" w:hAnsiTheme="majorBidi" w:cstheme="majorBidi"/>
-          <w:b/>
-          <w:bCs/>
-          <w:sz w:val="40"/>
-          <w:szCs w:val="40"/>
-        </w:rPr>
-        <w:t xml:space="preserve">Proposal </w:t>
-      </w:r>
-      <w:r>
-        <w:rPr>
-          <w:rFonts w:asciiTheme="majorBidi" w:hAnsiTheme="majorBidi" w:cstheme="majorBidi"/>
-          <w:b/>
-          <w:bCs/>
-          <w:sz w:val="40"/>
-          <w:szCs w:val="40"/>
-        </w:rPr>
-        <w:t>3</w:t>
-      </w:r>
-    </w:p>
-    <w:p>
-      <w:pPr>
-        <w:pStyle w:val="ListParagraph"/>
-        <w:ind w:left="0"/>
-        <w:jc w:val="center"/>
-        <w:rPr>
-          <w:rFonts w:asciiTheme="majorBidi" w:hAnsiTheme="majorBidi" w:cstheme="majorBidi"/>
-          <w:b/>
-          <w:bCs/>
-          <w:sz w:val="40"/>
-          <w:szCs w:val="40"/>
-        </w:rPr>
-      </w:pPr>
-    </w:p>
-    <w:p>
-      <w:pPr>
-        <w:rPr>
-          <w:rFonts w:asciiTheme="majorBidi" w:hAnsiTheme="majorBidi" w:cstheme="majorBidi"/>
-          <w:sz w:val="32"/>
-          <w:szCs w:val="32"/>
-        </w:rPr>
-      </w:pPr>
-      <w:r>
-        <w:rPr>
-          <w:rFonts w:asciiTheme="majorBidi" w:hAnsiTheme="majorBidi" w:cstheme="majorBidi"/>
-          <w:b/>
-          <w:bCs/>
-          <w:sz w:val="32"/>
-          <w:szCs w:val="32"/>
-          <w:u w:val="single"/>
-        </w:rPr>
-        <w:t>Title</w:t>
-      </w:r>
-      <w:r>
-        <w:rPr>
-          <w:rFonts w:asciiTheme="majorBidi" w:hAnsiTheme="majorBidi" w:cstheme="majorBidi"/>
-          <w:b/>
-          <w:bCs/>
-          <w:sz w:val="32"/>
-          <w:szCs w:val="32"/>
-          <w:u w:val="single"/>
-        </w:rPr>
-        <w:t xml:space="preserve">: </w:t>
-      </w:r>
-      <w:r>
-        <w:rPr>
-          <w:rFonts w:asciiTheme="majorBidi" w:hAnsiTheme="majorBidi" w:cstheme="majorBidi"/>
-          <w:sz w:val="32"/>
-          <w:szCs w:val="32"/>
-        </w:rPr>
-        <w:t xml:space="preserve"> Bank Customer Churn Modelling</w:t>
-      </w:r>
-    </w:p>
-    <w:p>
-      <w:pPr>
-        <w:rPr>
-          <w:rFonts w:asciiTheme="majorBidi" w:hAnsiTheme="majorBidi" w:cstheme="majorBidi"/>
-          <w:b/>
-          <w:bCs/>
-          <w:i/>
-          <w:iCs/>
-          <w:sz w:val="24"/>
-          <w:szCs w:val="24"/>
-          <w:u w:val="single"/>
-        </w:rPr>
-      </w:pPr>
-      <w:r>
-        <w:rPr>
-          <w:rFonts w:asciiTheme="majorBidi" w:hAnsiTheme="majorBidi" w:cstheme="majorBidi"/>
-          <w:b/>
-          <w:bCs/>
-          <w:sz w:val="32"/>
-          <w:szCs w:val="32"/>
-          <w:u w:val="single"/>
-        </w:rPr>
-        <w:t>Dataset:</w:t>
-      </w:r>
-      <w:r>
-        <w:rPr>
-          <w:rFonts w:asciiTheme="majorBidi" w:hAnsiTheme="majorBidi" w:cstheme="majorBidi"/>
-          <w:b/>
-          <w:bCs/>
-          <w:i/>
-          <w:iCs/>
-          <w:sz w:val="24"/>
-          <w:szCs w:val="24"/>
-          <w:u w:val="single"/>
-        </w:rPr>
-        <w:t xml:space="preserve"> </w:t>
-      </w:r>
-    </w:p>
-    <w:p>
-      <w:hyperlink r:id="rId8" w:history="1">
-        <w:r>
-          <w:rPr>
-            <w:rStyle w:val="Hyperlink"/>
-          </w:rPr>
-          <w:t>https://www.kaggle.com/barelydedicated/bank-customer-churn-modeling</w:t>
-        </w:r>
-      </w:hyperlink>
-    </w:p>
-    <w:p/>
-    <w:p>
-      <w:pPr>
-        <w:pStyle w:val="ListParagraph"/>
-        <w:ind w:left="0"/>
-        <w:jc w:val="center"/>
         <w:rPr>
           <w:rFonts w:asciiTheme="majorBidi" w:hAnsiTheme="majorBidi" w:cstheme="majorBidi"/>
           <w:b/>
@@ -961,6 +1634,119 @@
 <file path=word/numbering.xml><?xml version="1.0" encoding="utf-8"?>
 <w:numbering xmlns:wpc="http://schemas.microsoft.com/office/word/2010/wordprocessingCanvas" xmlns:cx="http://schemas.microsoft.com/office/drawing/2014/chartex" xmlns:cx1="http://schemas.microsoft.com/office/drawing/2015/9/8/chartex" xmlns:cx2="http://schemas.microsoft.com/office/drawing/2015/10/21/chartex" xmlns:cx3="http://schemas.microsoft.com/office/drawing/2016/5/9/chartex" xmlns:cx4="http://schemas.microsoft.com/office/drawing/2016/5/10/chartex" xmlns:cx5="http://schemas.microsoft.com/office/drawing/2016/5/11/chartex" xmlns:cx6="http://schemas.microsoft.com/office/drawing/2016/5/12/chartex" xmlns:cx7="http://schemas.microsoft.com/office/drawing/2016/5/13/chartex" xmlns:cx8="http://schemas.microsoft.com/office/drawing/2016/5/14/chartex" xmlns:mc="http://schemas.openxmlformats.org/markup-compatibility/2006" xmlns:aink="http://schemas.microsoft.com/office/drawing/2016/ink" xmlns:am3d="http://schemas.microsoft.com/office/drawing/2017/model3d" xmlns:o="urn:schemas-microsoft-com:office:office" xmlns:r="http://schemas.openxmlformats.org/officeDocument/2006/relationships" xmlns:m="http://schemas.openxmlformats.org/officeDocument/2006/math" xmlns:v="urn:schemas-microsoft-com:vml" xmlns:wp14="http://schemas.microsoft.com/office/word/2010/wordprocessingDrawing" xmlns:wp="http://schemas.openxmlformats.org/drawingml/2006/wordprocessingDrawing" xmlns:w10="urn:schemas-microsoft-com:office:word" xmlns:w="http://schemas.openxmlformats.org/wordprocessingml/2006/main" xmlns:w14="http://schemas.microsoft.com/office/word/2010/wordml" xmlns:w15="http://schemas.microsoft.com/office/word/2012/wordml" xmlns:w16cid="http://schemas.microsoft.com/office/word/2016/wordml/cid" xmlns:w16se="http://schemas.microsoft.com/office/word/2015/wordml/symex" xmlns:wpg="http://schemas.microsoft.com/office/word/2010/wordprocessingGroup" xmlns:wpi="http://schemas.microsoft.com/office/word/2010/wordprocessingInk" xmlns:wne="http://schemas.microsoft.com/office/word/2006/wordml" xmlns:wps="http://schemas.microsoft.com/office/word/2010/wordprocessingShape" mc:Ignorable="w14 w15 w16se w16cid wp14">
   <w:abstractNum w:abstractNumId="0" w15:restartNumberingAfterBreak="0">
+    <w:nsid w:val="06395968"/>
+    <w:multiLevelType w:val="hybridMultilevel"/>
+    <w:tmpl w:val="4DFC3C0A"/>
+    <w:lvl w:ilvl="0" w:tplc="10090001">
+      <w:start w:val="1"/>
+      <w:numFmt w:val="bullet"/>
+      <w:lvlText w:val=""/>
+      <w:lvlJc w:val="left"/>
+      <w:pPr>
+        <w:ind w:left="720" w:hanging="360"/>
+      </w:pPr>
+      <w:rPr>
+        <w:rFonts w:ascii="Symbol" w:hAnsi="Symbol" w:hint="default"/>
+      </w:rPr>
+    </w:lvl>
+    <w:lvl w:ilvl="1" w:tplc="10090003" w:tentative="1">
+      <w:start w:val="1"/>
+      <w:numFmt w:val="bullet"/>
+      <w:lvlText w:val="o"/>
+      <w:lvlJc w:val="left"/>
+      <w:pPr>
+        <w:ind w:left="1440" w:hanging="360"/>
+      </w:pPr>
+      <w:rPr>
+        <w:rFonts w:ascii="Courier New" w:hAnsi="Courier New" w:cs="Courier New" w:hint="default"/>
+      </w:rPr>
+    </w:lvl>
+    <w:lvl w:ilvl="2" w:tplc="10090005" w:tentative="1">
+      <w:start w:val="1"/>
+      <w:numFmt w:val="bullet"/>
+      <w:lvlText w:val=""/>
+      <w:lvlJc w:val="left"/>
+      <w:pPr>
+        <w:ind w:left="2160" w:hanging="360"/>
+      </w:pPr>
+      <w:rPr>
+        <w:rFonts w:ascii="Wingdings" w:hAnsi="Wingdings" w:hint="default"/>
+      </w:rPr>
+    </w:lvl>
+    <w:lvl w:ilvl="3" w:tplc="10090001" w:tentative="1">
+      <w:start w:val="1"/>
+      <w:numFmt w:val="bullet"/>
+      <w:lvlText w:val=""/>
+      <w:lvlJc w:val="left"/>
+      <w:pPr>
+        <w:ind w:left="2880" w:hanging="360"/>
+      </w:pPr>
+      <w:rPr>
+        <w:rFonts w:ascii="Symbol" w:hAnsi="Symbol" w:hint="default"/>
+      </w:rPr>
+    </w:lvl>
+    <w:lvl w:ilvl="4" w:tplc="10090003" w:tentative="1">
+      <w:start w:val="1"/>
+      <w:numFmt w:val="bullet"/>
+      <w:lvlText w:val="o"/>
+      <w:lvlJc w:val="left"/>
+      <w:pPr>
+        <w:ind w:left="3600" w:hanging="360"/>
+      </w:pPr>
+      <w:rPr>
+        <w:rFonts w:ascii="Courier New" w:hAnsi="Courier New" w:cs="Courier New" w:hint="default"/>
+      </w:rPr>
+    </w:lvl>
+    <w:lvl w:ilvl="5" w:tplc="10090005" w:tentative="1">
+      <w:start w:val="1"/>
+      <w:numFmt w:val="bullet"/>
+      <w:lvlText w:val=""/>
+      <w:lvlJc w:val="left"/>
+      <w:pPr>
+        <w:ind w:left="4320" w:hanging="360"/>
+      </w:pPr>
+      <w:rPr>
+        <w:rFonts w:ascii="Wingdings" w:hAnsi="Wingdings" w:hint="default"/>
+      </w:rPr>
+    </w:lvl>
+    <w:lvl w:ilvl="6" w:tplc="10090001" w:tentative="1">
+      <w:start w:val="1"/>
+      <w:numFmt w:val="bullet"/>
+      <w:lvlText w:val=""/>
+      <w:lvlJc w:val="left"/>
+      <w:pPr>
+        <w:ind w:left="5040" w:hanging="360"/>
+      </w:pPr>
+      <w:rPr>
+        <w:rFonts w:ascii="Symbol" w:hAnsi="Symbol" w:hint="default"/>
+      </w:rPr>
+    </w:lvl>
+    <w:lvl w:ilvl="7" w:tplc="10090003" w:tentative="1">
+      <w:start w:val="1"/>
+      <w:numFmt w:val="bullet"/>
+      <w:lvlText w:val="o"/>
+      <w:lvlJc w:val="left"/>
+      <w:pPr>
+        <w:ind w:left="5760" w:hanging="360"/>
+      </w:pPr>
+      <w:rPr>
+        <w:rFonts w:ascii="Courier New" w:hAnsi="Courier New" w:cs="Courier New" w:hint="default"/>
+      </w:rPr>
+    </w:lvl>
+    <w:lvl w:ilvl="8" w:tplc="10090005" w:tentative="1">
+      <w:start w:val="1"/>
+      <w:numFmt w:val="bullet"/>
+      <w:lvlText w:val=""/>
+      <w:lvlJc w:val="left"/>
+      <w:pPr>
+        <w:ind w:left="6480" w:hanging="360"/>
+      </w:pPr>
+      <w:rPr>
+        <w:rFonts w:ascii="Wingdings" w:hAnsi="Wingdings" w:hint="default"/>
+      </w:rPr>
+    </w:lvl>
+  </w:abstractNum>
+  <w:abstractNum w:abstractNumId="1" w15:restartNumberingAfterBreak="0">
     <w:nsid w:val="071A2521"/>
     <w:multiLevelType w:val="hybridMultilevel"/>
     <w:tmpl w:val="45F8C564"/>
@@ -1049,7 +1835,7 @@
       </w:pPr>
     </w:lvl>
   </w:abstractNum>
-  <w:abstractNum w:abstractNumId="1" w15:restartNumberingAfterBreak="0">
+  <w:abstractNum w:abstractNumId="2" w15:restartNumberingAfterBreak="0">
     <w:nsid w:val="18B75F8A"/>
     <w:multiLevelType w:val="hybridMultilevel"/>
     <w:tmpl w:val="45F8C564"/>
@@ -1138,7 +1924,96 @@
       </w:pPr>
     </w:lvl>
   </w:abstractNum>
-  <w:abstractNum w:abstractNumId="2" w15:restartNumberingAfterBreak="0">
+  <w:abstractNum w:abstractNumId="3" w15:restartNumberingAfterBreak="0">
+    <w:nsid w:val="1B536C48"/>
+    <w:multiLevelType w:val="hybridMultilevel"/>
+    <w:tmpl w:val="ECB6A460"/>
+    <w:lvl w:ilvl="0" w:tplc="1009000F">
+      <w:start w:val="1"/>
+      <w:numFmt w:val="decimal"/>
+      <w:lvlText w:val="%1."/>
+      <w:lvlJc w:val="left"/>
+      <w:pPr>
+        <w:ind w:left="720" w:hanging="360"/>
+      </w:pPr>
+      <w:rPr>
+        <w:rFonts w:hint="default"/>
+      </w:rPr>
+    </w:lvl>
+    <w:lvl w:ilvl="1" w:tplc="10090019" w:tentative="1">
+      <w:start w:val="1"/>
+      <w:numFmt w:val="lowerLetter"/>
+      <w:lvlText w:val="%2."/>
+      <w:lvlJc w:val="left"/>
+      <w:pPr>
+        <w:ind w:left="1440" w:hanging="360"/>
+      </w:pPr>
+    </w:lvl>
+    <w:lvl w:ilvl="2" w:tplc="1009001B" w:tentative="1">
+      <w:start w:val="1"/>
+      <w:numFmt w:val="lowerRoman"/>
+      <w:lvlText w:val="%3."/>
+      <w:lvlJc w:val="right"/>
+      <w:pPr>
+        <w:ind w:left="2160" w:hanging="180"/>
+      </w:pPr>
+    </w:lvl>
+    <w:lvl w:ilvl="3" w:tplc="1009000F" w:tentative="1">
+      <w:start w:val="1"/>
+      <w:numFmt w:val="decimal"/>
+      <w:lvlText w:val="%4."/>
+      <w:lvlJc w:val="left"/>
+      <w:pPr>
+        <w:ind w:left="2880" w:hanging="360"/>
+      </w:pPr>
+    </w:lvl>
+    <w:lvl w:ilvl="4" w:tplc="10090019" w:tentative="1">
+      <w:start w:val="1"/>
+      <w:numFmt w:val="lowerLetter"/>
+      <w:lvlText w:val="%5."/>
+      <w:lvlJc w:val="left"/>
+      <w:pPr>
+        <w:ind w:left="3600" w:hanging="360"/>
+      </w:pPr>
+    </w:lvl>
+    <w:lvl w:ilvl="5" w:tplc="1009001B" w:tentative="1">
+      <w:start w:val="1"/>
+      <w:numFmt w:val="lowerRoman"/>
+      <w:lvlText w:val="%6."/>
+      <w:lvlJc w:val="right"/>
+      <w:pPr>
+        <w:ind w:left="4320" w:hanging="180"/>
+      </w:pPr>
+    </w:lvl>
+    <w:lvl w:ilvl="6" w:tplc="1009000F" w:tentative="1">
+      <w:start w:val="1"/>
+      <w:numFmt w:val="decimal"/>
+      <w:lvlText w:val="%7."/>
+      <w:lvlJc w:val="left"/>
+      <w:pPr>
+        <w:ind w:left="5040" w:hanging="360"/>
+      </w:pPr>
+    </w:lvl>
+    <w:lvl w:ilvl="7" w:tplc="10090019" w:tentative="1">
+      <w:start w:val="1"/>
+      <w:numFmt w:val="lowerLetter"/>
+      <w:lvlText w:val="%8."/>
+      <w:lvlJc w:val="left"/>
+      <w:pPr>
+        <w:ind w:left="5760" w:hanging="360"/>
+      </w:pPr>
+    </w:lvl>
+    <w:lvl w:ilvl="8" w:tplc="1009001B" w:tentative="1">
+      <w:start w:val="1"/>
+      <w:numFmt w:val="lowerRoman"/>
+      <w:lvlText w:val="%9."/>
+      <w:lvlJc w:val="right"/>
+      <w:pPr>
+        <w:ind w:left="6480" w:hanging="180"/>
+      </w:pPr>
+    </w:lvl>
+  </w:abstractNum>
+  <w:abstractNum w:abstractNumId="4" w15:restartNumberingAfterBreak="0">
     <w:nsid w:val="1FFC3E87"/>
     <w:multiLevelType w:val="hybridMultilevel"/>
     <w:tmpl w:val="E9445D46"/>
@@ -1227,13 +2102,171 @@
       </w:pPr>
     </w:lvl>
   </w:abstractNum>
+  <w:abstractNum w:abstractNumId="5" w15:restartNumberingAfterBreak="0">
+    <w:nsid w:val="554E5BC8"/>
+    <w:multiLevelType w:val="multilevel"/>
+    <w:tmpl w:val="A28C75B6"/>
+    <w:lvl w:ilvl="0">
+      <w:start w:val="1"/>
+      <w:numFmt w:val="bullet"/>
+      <w:lvlText w:val=""/>
+      <w:lvlJc w:val="left"/>
+      <w:pPr>
+        <w:tabs>
+          <w:tab w:val="num" w:pos="720"/>
+        </w:tabs>
+        <w:ind w:left="720" w:hanging="360"/>
+      </w:pPr>
+      <w:rPr>
+        <w:rFonts w:ascii="Symbol" w:hAnsi="Symbol" w:hint="default"/>
+        <w:sz w:val="20"/>
+      </w:rPr>
+    </w:lvl>
+    <w:lvl w:ilvl="1" w:tentative="1">
+      <w:start w:val="1"/>
+      <w:numFmt w:val="bullet"/>
+      <w:lvlText w:val="o"/>
+      <w:lvlJc w:val="left"/>
+      <w:pPr>
+        <w:tabs>
+          <w:tab w:val="num" w:pos="1440"/>
+        </w:tabs>
+        <w:ind w:left="1440" w:hanging="360"/>
+      </w:pPr>
+      <w:rPr>
+        <w:rFonts w:ascii="Courier New" w:hAnsi="Courier New" w:hint="default"/>
+        <w:sz w:val="20"/>
+      </w:rPr>
+    </w:lvl>
+    <w:lvl w:ilvl="2" w:tentative="1">
+      <w:start w:val="1"/>
+      <w:numFmt w:val="bullet"/>
+      <w:lvlText w:val=""/>
+      <w:lvlJc w:val="left"/>
+      <w:pPr>
+        <w:tabs>
+          <w:tab w:val="num" w:pos="2160"/>
+        </w:tabs>
+        <w:ind w:left="2160" w:hanging="360"/>
+      </w:pPr>
+      <w:rPr>
+        <w:rFonts w:ascii="Wingdings" w:hAnsi="Wingdings" w:hint="default"/>
+        <w:sz w:val="20"/>
+      </w:rPr>
+    </w:lvl>
+    <w:lvl w:ilvl="3" w:tentative="1">
+      <w:start w:val="1"/>
+      <w:numFmt w:val="bullet"/>
+      <w:lvlText w:val=""/>
+      <w:lvlJc w:val="left"/>
+      <w:pPr>
+        <w:tabs>
+          <w:tab w:val="num" w:pos="2880"/>
+        </w:tabs>
+        <w:ind w:left="2880" w:hanging="360"/>
+      </w:pPr>
+      <w:rPr>
+        <w:rFonts w:ascii="Wingdings" w:hAnsi="Wingdings" w:hint="default"/>
+        <w:sz w:val="20"/>
+      </w:rPr>
+    </w:lvl>
+    <w:lvl w:ilvl="4" w:tentative="1">
+      <w:start w:val="1"/>
+      <w:numFmt w:val="bullet"/>
+      <w:lvlText w:val=""/>
+      <w:lvlJc w:val="left"/>
+      <w:pPr>
+        <w:tabs>
+          <w:tab w:val="num" w:pos="3600"/>
+        </w:tabs>
+        <w:ind w:left="3600" w:hanging="360"/>
+      </w:pPr>
+      <w:rPr>
+        <w:rFonts w:ascii="Wingdings" w:hAnsi="Wingdings" w:hint="default"/>
+        <w:sz w:val="20"/>
+      </w:rPr>
+    </w:lvl>
+    <w:lvl w:ilvl="5" w:tentative="1">
+      <w:start w:val="1"/>
+      <w:numFmt w:val="bullet"/>
+      <w:lvlText w:val=""/>
+      <w:lvlJc w:val="left"/>
+      <w:pPr>
+        <w:tabs>
+          <w:tab w:val="num" w:pos="4320"/>
+        </w:tabs>
+        <w:ind w:left="4320" w:hanging="360"/>
+      </w:pPr>
+      <w:rPr>
+        <w:rFonts w:ascii="Wingdings" w:hAnsi="Wingdings" w:hint="default"/>
+        <w:sz w:val="20"/>
+      </w:rPr>
+    </w:lvl>
+    <w:lvl w:ilvl="6" w:tentative="1">
+      <w:start w:val="1"/>
+      <w:numFmt w:val="bullet"/>
+      <w:lvlText w:val=""/>
+      <w:lvlJc w:val="left"/>
+      <w:pPr>
+        <w:tabs>
+          <w:tab w:val="num" w:pos="5040"/>
+        </w:tabs>
+        <w:ind w:left="5040" w:hanging="360"/>
+      </w:pPr>
+      <w:rPr>
+        <w:rFonts w:ascii="Wingdings" w:hAnsi="Wingdings" w:hint="default"/>
+        <w:sz w:val="20"/>
+      </w:rPr>
+    </w:lvl>
+    <w:lvl w:ilvl="7" w:tentative="1">
+      <w:start w:val="1"/>
+      <w:numFmt w:val="bullet"/>
+      <w:lvlText w:val=""/>
+      <w:lvlJc w:val="left"/>
+      <w:pPr>
+        <w:tabs>
+          <w:tab w:val="num" w:pos="5760"/>
+        </w:tabs>
+        <w:ind w:left="5760" w:hanging="360"/>
+      </w:pPr>
+      <w:rPr>
+        <w:rFonts w:ascii="Wingdings" w:hAnsi="Wingdings" w:hint="default"/>
+        <w:sz w:val="20"/>
+      </w:rPr>
+    </w:lvl>
+    <w:lvl w:ilvl="8" w:tentative="1">
+      <w:start w:val="1"/>
+      <w:numFmt w:val="bullet"/>
+      <w:lvlText w:val=""/>
+      <w:lvlJc w:val="left"/>
+      <w:pPr>
+        <w:tabs>
+          <w:tab w:val="num" w:pos="6480"/>
+        </w:tabs>
+        <w:ind w:left="6480" w:hanging="360"/>
+      </w:pPr>
+      <w:rPr>
+        <w:rFonts w:ascii="Wingdings" w:hAnsi="Wingdings" w:hint="default"/>
+        <w:sz w:val="20"/>
+      </w:rPr>
+    </w:lvl>
+  </w:abstractNum>
   <w:num w:numId="1">
+    <w:abstractNumId w:val="4"/>
+  </w:num>
+  <w:num w:numId="2">
     <w:abstractNumId w:val="2"/>
   </w:num>
-  <w:num w:numId="2">
+  <w:num w:numId="3">
     <w:abstractNumId w:val="1"/>
   </w:num>
-  <w:num w:numId="3">
+  <w:num w:numId="4">
+    <w:abstractNumId w:val="5"/>
+  </w:num>
+  <w:num w:numId="5">
+    <w:abstractNumId w:val="3"/>
+  </w:num>
+  <w:num w:numId="6">
     <w:abstractNumId w:val="0"/>
   </w:num>
 </w:numbering>

</xml_diff>